<commit_message>
Ispravljene greske u kucanju
</commit_message>
<xml_diff>
--- a/Formalna inspekcija/Izveštaj o defektima.docx
+++ b/Formalna inspekcija/Izveštaj o defektima.docx
@@ -1,6 +1,6 @@
 
 <file path=word/document.xml><?xml version="1.0" encoding="utf-8"?>
-<w:document xmlns:ve="http://schemas.openxmlformats.org/markup-compatibility/2006" xmlns:o="urn:schemas-microsoft-com:office:office" xmlns:r="http://schemas.openxmlformats.org/officeDocument/2006/relationships" xmlns:m="http://schemas.openxmlformats.org/officeDocument/2006/math" xmlns:v="urn:schemas-microsoft-com:vml" xmlns:wp="http://schemas.openxmlformats.org/drawingml/2006/wordprocessingDrawing" xmlns:w10="urn:schemas-microsoft-com:office:word" xmlns:w="http://schemas.openxmlformats.org/wordprocessingml/2006/main" xmlns:wne="http://schemas.microsoft.com/office/word/2006/wordml">
+<w:document xmlns:wpc="http://schemas.microsoft.com/office/word/2010/wordprocessingCanvas" xmlns:cx="http://schemas.microsoft.com/office/drawing/2014/chartex" xmlns:cx1="http://schemas.microsoft.com/office/drawing/2015/9/8/chartex" xmlns:mc="http://schemas.openxmlformats.org/markup-compatibility/2006" xmlns:o="urn:schemas-microsoft-com:office:office" xmlns:r="http://schemas.openxmlformats.org/officeDocument/2006/relationships" xmlns:m="http://schemas.openxmlformats.org/officeDocument/2006/math" xmlns:v="urn:schemas-microsoft-com:vml" xmlns:wp14="http://schemas.microsoft.com/office/word/2010/wordprocessingDrawing" xmlns:wp="http://schemas.openxmlformats.org/drawingml/2006/wordprocessingDrawing" xmlns:w10="urn:schemas-microsoft-com:office:word" xmlns:w="http://schemas.openxmlformats.org/wordprocessingml/2006/main" xmlns:w14="http://schemas.microsoft.com/office/word/2010/wordml" xmlns:w15="http://schemas.microsoft.com/office/word/2012/wordml" xmlns:w16se="http://schemas.microsoft.com/office/word/2015/wordml/symex" xmlns:wpg="http://schemas.microsoft.com/office/word/2010/wordprocessingGroup" xmlns:wpi="http://schemas.microsoft.com/office/word/2010/wordprocessingInk" xmlns:wne="http://schemas.microsoft.com/office/word/2006/wordml" xmlns:wps="http://schemas.microsoft.com/office/word/2010/wordprocessingShape" mc:Ignorable="w14 w15 w16se wp14">
   <w:body>
     <w:p>
       <w:pPr>
@@ -140,14 +140,8 @@
     <w:p>
       <w:pPr>
         <w:pStyle w:val="Cover-title"/>
-        <w:rPr>
-          <w:lang/>
-        </w:rPr>
       </w:pPr>
       <w:r>
-        <w:rPr>
-          <w:lang/>
-        </w:rPr>
         <w:t>TIM JOKSOFT</w:t>
       </w:r>
     </w:p>
@@ -349,7 +343,6 @@
         <w:sectPr>
           <w:headerReference w:type="default" r:id="rId8"/>
           <w:footerReference w:type="default" r:id="rId9"/>
-          <w:footerReference w:type="first" r:id="rId10"/>
           <w:type w:val="continuous"/>
           <w:pgSz w:w="11907" w:h="16840" w:code="9"/>
           <w:pgMar w:top="1418" w:right="1134" w:bottom="1134" w:left="1418" w:header="720" w:footer="720" w:gutter="0"/>
@@ -365,7 +358,7 @@
         <w:tblW w:w="0" w:type="auto"/>
         <w:tblInd w:w="108" w:type="dxa"/>
         <w:tblLayout w:type="fixed"/>
-        <w:tblLook w:val="0000"/>
+        <w:tblLook w:val="0000" w:firstRow="0" w:lastRow="0" w:firstColumn="0" w:lastColumn="0" w:noHBand="0" w:noVBand="0"/>
       </w:tblPr>
       <w:tblGrid>
         <w:gridCol w:w="2867"/>
@@ -1175,7 +1168,7 @@
         <w:tblW w:w="9782" w:type="dxa"/>
         <w:tblInd w:w="-176" w:type="dxa"/>
         <w:tblLayout w:type="fixed"/>
-        <w:tblLook w:val="0000"/>
+        <w:tblLook w:val="0000" w:firstRow="0" w:lastRow="0" w:firstColumn="0" w:lastColumn="0" w:noHBand="0" w:noVBand="0"/>
       </w:tblPr>
       <w:tblGrid>
         <w:gridCol w:w="426"/>
@@ -1213,6 +1206,7 @@
                 <w:b/>
                 <w:sz w:val="28"/>
               </w:rPr>
+              <w:lastRenderedPageBreak/>
               <w:t>Spisak defekata i otvorenih pitanja</w:t>
             </w:r>
           </w:p>
@@ -2913,13 +2907,7 @@
           </w:tcPr>
           <w:p>
             <w:r>
-              <w:t>Korisnik nema mogućnost da u polje za pretragu unese i količinu namirnice – unos po stavci 1 ili 3. uspe</w:t>
-            </w:r>
-            <w:r>
-              <w:rPr>
-                <w:lang/>
-              </w:rPr>
-              <w:t>šnog toka događaja</w:t>
+              <w:t>Korisnik nema mogućnost da u polje za pretragu unese i količinu namirnice – unos po stavci 1 ili 3. uspešnog toka događaja</w:t>
             </w:r>
           </w:p>
         </w:tc>
@@ -3209,9 +3197,6 @@
           </w:tcPr>
           <w:p>
             <w:r>
-              <w:rPr>
-                <w:lang/>
-              </w:rPr>
               <w:t>Nedostaje dugme za povratak na stranicu Magnet Board</w:t>
             </w:r>
           </w:p>
@@ -3505,25 +3490,7 @@
           </w:tcPr>
           <w:p>
             <w:r>
-              <w:t xml:space="preserve">Greška pri kucanju u opisu scenarija – Stavka 2.1 – </w:t>
-            </w:r>
-            <w:r>
-              <w:rPr>
-                <w:lang/>
-              </w:rPr>
-              <w:t>„</w:t>
-            </w:r>
-            <w:r>
-              <w:t xml:space="preserve">Kasnije </w:t>
-            </w:r>
-            <w:r>
-              <w:rPr>
-                <w:lang/>
-              </w:rPr>
-              <w:t>će se taj recept...</w:t>
-            </w:r>
-            <w:r>
-              <w:t>”</w:t>
+              <w:t>Greška pri kucanju u opisu scenarija – Stavka 2.1 – „Kasnije će se taj recept...”</w:t>
             </w:r>
           </w:p>
         </w:tc>
@@ -3760,11 +3727,9 @@
               <w:ind w:left="-90" w:right="-108"/>
               <w:jc w:val="center"/>
             </w:pPr>
-            <w:r>
-              <w:t>1</w:t>
-            </w:r>
-            <w:r>
-              <w:t>6</w:t>
+            <w:bookmarkStart w:id="4" w:name="_GoBack" w:colFirst="6" w:colLast="6"/>
+            <w:r>
+              <w:t>16</w:t>
             </w:r>
           </w:p>
         </w:tc>
@@ -3868,6 +3833,156 @@
               <w:left w:val="single" w:sz="6" w:space="0" w:color="auto"/>
               <w:bottom w:val="single" w:sz="6" w:space="0" w:color="auto"/>
             </w:tcBorders>
+            <w:vAlign w:val="center"/>
+          </w:tcPr>
+          <w:p>
+            <w:pPr>
+              <w:spacing w:before="40" w:after="40"/>
+              <w:jc w:val="center"/>
+            </w:pPr>
+            <w:r>
+              <w:t>X</w:t>
+            </w:r>
+          </w:p>
+        </w:tc>
+        <w:tc>
+          <w:tcPr>
+            <w:tcW w:w="709" w:type="dxa"/>
+            <w:tcBorders>
+              <w:top w:val="single" w:sz="6" w:space="0" w:color="auto"/>
+              <w:left w:val="single" w:sz="6" w:space="0" w:color="auto"/>
+              <w:bottom w:val="single" w:sz="6" w:space="0" w:color="auto"/>
+              <w:right w:val="single" w:sz="6" w:space="0" w:color="auto"/>
+            </w:tcBorders>
+          </w:tcPr>
+          <w:p>
+            <w:pPr>
+              <w:spacing w:before="40" w:after="40"/>
+              <w:jc w:val="center"/>
+            </w:pPr>
+          </w:p>
+        </w:tc>
+      </w:tr>
+      <w:bookmarkEnd w:id="4"/>
+      <w:tr>
+        <w:trPr>
+          <w:cantSplit/>
+        </w:trPr>
+        <w:tc>
+          <w:tcPr>
+            <w:tcW w:w="426" w:type="dxa"/>
+            <w:tcBorders>
+              <w:top w:val="single" w:sz="6" w:space="0" w:color="auto"/>
+              <w:left w:val="single" w:sz="6" w:space="0" w:color="auto"/>
+              <w:bottom w:val="single" w:sz="6" w:space="0" w:color="auto"/>
+            </w:tcBorders>
+          </w:tcPr>
+          <w:p>
+            <w:pPr>
+              <w:spacing w:before="40" w:after="40"/>
+              <w:ind w:left="-90" w:right="-108"/>
+              <w:jc w:val="center"/>
+            </w:pPr>
+            <w:r>
+              <w:t>17</w:t>
+            </w:r>
+          </w:p>
+        </w:tc>
+        <w:tc>
+          <w:tcPr>
+            <w:tcW w:w="567" w:type="dxa"/>
+            <w:tcBorders>
+              <w:top w:val="single" w:sz="6" w:space="0" w:color="auto"/>
+              <w:left w:val="single" w:sz="6" w:space="0" w:color="auto"/>
+              <w:bottom w:val="single" w:sz="6" w:space="0" w:color="auto"/>
+            </w:tcBorders>
+          </w:tcPr>
+          <w:p>
+            <w:pPr>
+              <w:spacing w:before="40" w:after="40"/>
+              <w:ind w:left="-90" w:right="-108"/>
+              <w:jc w:val="center"/>
+            </w:pPr>
+          </w:p>
+        </w:tc>
+        <w:tc>
+          <w:tcPr>
+            <w:tcW w:w="1418" w:type="dxa"/>
+            <w:tcBorders>
+              <w:top w:val="single" w:sz="6" w:space="0" w:color="auto"/>
+              <w:left w:val="single" w:sz="6" w:space="0" w:color="auto"/>
+              <w:bottom w:val="single" w:sz="6" w:space="0" w:color="auto"/>
+              <w:right w:val="single" w:sz="6" w:space="0" w:color="auto"/>
+            </w:tcBorders>
+          </w:tcPr>
+          <w:p>
+            <w:pPr>
+              <w:spacing w:before="40" w:after="40"/>
+            </w:pPr>
+            <w:r>
+              <w:t>1. Registracija.pdf</w:t>
+            </w:r>
+          </w:p>
+        </w:tc>
+        <w:tc>
+          <w:tcPr>
+            <w:tcW w:w="5386" w:type="dxa"/>
+            <w:tcBorders>
+              <w:top w:val="single" w:sz="6" w:space="0" w:color="auto"/>
+              <w:left w:val="nil"/>
+              <w:bottom w:val="single" w:sz="6" w:space="0" w:color="auto"/>
+            </w:tcBorders>
+          </w:tcPr>
+          <w:p>
+            <w:pPr>
+              <w:spacing w:before="40" w:after="40"/>
+            </w:pPr>
+            <w:r>
+              <w:t>Strana 5 – sitna gramatička greška (“...za unos potrebnih informacijama“)</w:t>
+            </w:r>
+          </w:p>
+        </w:tc>
+        <w:tc>
+          <w:tcPr>
+            <w:tcW w:w="425" w:type="dxa"/>
+            <w:tcBorders>
+              <w:top w:val="single" w:sz="6" w:space="0" w:color="auto"/>
+              <w:left w:val="single" w:sz="6" w:space="0" w:color="auto"/>
+              <w:bottom w:val="single" w:sz="6" w:space="0" w:color="auto"/>
+            </w:tcBorders>
+          </w:tcPr>
+          <w:p>
+            <w:pPr>
+              <w:spacing w:before="40" w:after="40"/>
+              <w:jc w:val="center"/>
+            </w:pPr>
+          </w:p>
+        </w:tc>
+        <w:tc>
+          <w:tcPr>
+            <w:tcW w:w="426" w:type="dxa"/>
+            <w:tcBorders>
+              <w:top w:val="single" w:sz="6" w:space="0" w:color="auto"/>
+              <w:left w:val="single" w:sz="6" w:space="0" w:color="auto"/>
+              <w:bottom w:val="single" w:sz="6" w:space="0" w:color="auto"/>
+            </w:tcBorders>
+          </w:tcPr>
+          <w:p>
+            <w:pPr>
+              <w:spacing w:before="40" w:after="40"/>
+              <w:jc w:val="center"/>
+            </w:pPr>
+          </w:p>
+        </w:tc>
+        <w:tc>
+          <w:tcPr>
+            <w:tcW w:w="425" w:type="dxa"/>
+            <w:tcBorders>
+              <w:top w:val="single" w:sz="6" w:space="0" w:color="auto"/>
+              <w:left w:val="single" w:sz="6" w:space="0" w:color="auto"/>
+              <w:bottom w:val="single" w:sz="6" w:space="0" w:color="auto"/>
+            </w:tcBorders>
+            <w:vAlign w:val="center"/>
           </w:tcPr>
           <w:p>
             <w:pPr>
@@ -3917,8 +4032,16 @@
               <w:jc w:val="center"/>
             </w:pPr>
             <w:r>
-              <w:t>17</w:t>
-            </w:r>
+              <w:lastRenderedPageBreak/>
+              <w:t>18</w:t>
+            </w:r>
+          </w:p>
+          <w:p>
+            <w:pPr>
+              <w:spacing w:before="40" w:after="40"/>
+              <w:ind w:left="-90" w:right="-108"/>
+              <w:jc w:val="center"/>
+            </w:pPr>
           </w:p>
         </w:tc>
         <w:tc>
@@ -3937,6 +4060,13 @@
               <w:jc w:val="center"/>
             </w:pPr>
           </w:p>
+          <w:p>
+            <w:pPr>
+              <w:spacing w:before="40" w:after="40"/>
+              <w:ind w:left="-90" w:right="-108"/>
+              <w:jc w:val="center"/>
+            </w:pPr>
+          </w:p>
         </w:tc>
         <w:tc>
           <w:tcPr>
@@ -3956,6 +4086,11 @@
               <w:t>1. Registracija.pdf</w:t>
             </w:r>
           </w:p>
+          <w:p>
+            <w:pPr>
+              <w:spacing w:before="40" w:after="40"/>
+            </w:pPr>
+          </w:p>
         </w:tc>
         <w:tc>
           <w:tcPr>
@@ -3971,7 +4106,7 @@
               <w:spacing w:before="40" w:after="40"/>
             </w:pPr>
             <w:r>
-              <w:t>Strana 5 – sitna gramatička greška (“...za unos potrebnih informacijama“)</w:t>
+              <w:t xml:space="preserve">Strana 6 – sitna gramatička greška (“...za unos potrebnih informacijama“) </w:t>
             </w:r>
           </w:p>
         </w:tc>
@@ -3990,6 +4125,12 @@
               <w:jc w:val="center"/>
             </w:pPr>
           </w:p>
+          <w:p>
+            <w:pPr>
+              <w:spacing w:before="40" w:after="40"/>
+              <w:jc w:val="center"/>
+            </w:pPr>
+          </w:p>
         </w:tc>
         <w:tc>
           <w:tcPr>
@@ -4003,7 +4144,11 @@
           <w:p>
             <w:pPr>
               <w:spacing w:before="40" w:after="40"/>
-              <w:jc w:val="center"/>
+            </w:pPr>
+          </w:p>
+          <w:p>
+            <w:pPr>
+              <w:spacing w:before="40" w:after="40"/>
             </w:pPr>
           </w:p>
         </w:tc>
@@ -4025,6 +4170,12 @@
               <w:t>X</w:t>
             </w:r>
           </w:p>
+          <w:p>
+            <w:pPr>
+              <w:spacing w:before="40" w:after="40"/>
+              <w:jc w:val="center"/>
+            </w:pPr>
+          </w:p>
         </w:tc>
         <w:tc>
           <w:tcPr>
@@ -4039,7 +4190,11 @@
           <w:p>
             <w:pPr>
               <w:spacing w:before="40" w:after="40"/>
-              <w:jc w:val="center"/>
+            </w:pPr>
+          </w:p>
+          <w:p>
+            <w:pPr>
+              <w:spacing w:before="40" w:after="40"/>
             </w:pPr>
           </w:p>
         </w:tc>
@@ -4064,8 +4219,7 @@
               <w:jc w:val="center"/>
             </w:pPr>
             <w:r>
-              <w:lastRenderedPageBreak/>
-              <w:t>18</w:t>
+              <w:t>19</w:t>
             </w:r>
           </w:p>
           <w:p>
@@ -4075,6 +4229,13 @@
               <w:jc w:val="center"/>
             </w:pPr>
           </w:p>
+          <w:p>
+            <w:pPr>
+              <w:spacing w:before="40" w:after="40"/>
+              <w:ind w:left="-90" w:right="-108"/>
+              <w:jc w:val="center"/>
+            </w:pPr>
+          </w:p>
         </w:tc>
         <w:tc>
           <w:tcPr>
@@ -4099,6 +4260,13 @@
               <w:jc w:val="center"/>
             </w:pPr>
           </w:p>
+          <w:p>
+            <w:pPr>
+              <w:spacing w:before="40" w:after="40"/>
+              <w:ind w:left="-90" w:right="-108"/>
+              <w:jc w:val="center"/>
+            </w:pPr>
+          </w:p>
         </w:tc>
         <w:tc>
           <w:tcPr>
@@ -4115,13 +4283,20 @@
               <w:spacing w:before="40" w:after="40"/>
             </w:pPr>
             <w:r>
-              <w:t>1. Registracija.pdf</w:t>
-            </w:r>
-          </w:p>
-          <w:p>
-            <w:pPr>
-              <w:spacing w:before="40" w:after="40"/>
-            </w:pPr>
+              <w:t>Prototip (</w:t>
+            </w:r>
+            <w:r>
+              <w:t>HomeOrRestaurantPage.html</w:t>
+            </w:r>
+            <w:r>
+              <w:t xml:space="preserve">, </w:t>
+            </w:r>
+            <w:r>
+              <w:t>SignUpPage.html</w:t>
+            </w:r>
+            <w:r>
+              <w:t>)</w:t>
+            </w:r>
           </w:p>
         </w:tc>
         <w:tc>
@@ -4137,9 +4312,19 @@
             <w:pPr>
               <w:spacing w:before="40" w:after="40"/>
             </w:pPr>
-            <w:r>
-              <w:t xml:space="preserve">Strana 6 – sitna gramatička greška (“...za unos potrebnih informacijama“) </w:t>
-            </w:r>
+          </w:p>
+          <w:p>
+            <w:pPr>
+              <w:spacing w:before="40" w:after="40"/>
+            </w:pPr>
+            <w:r>
+              <w:t>Scenario 2.2.2 navodi da se otvara stranica za Sign up za restorane gde se unose podaci iz 2.2.1 I naziv restorana – prototip daje istu stranicu kao I za 2.2.1, te nema naziva za unos</w:t>
+            </w:r>
+          </w:p>
+          <w:p>
+            <w:pPr>
+              <w:spacing w:before="40" w:after="40"/>
+            </w:pPr>
           </w:p>
         </w:tc>
         <w:tc>
@@ -4163,6 +4348,15 @@
               <w:jc w:val="center"/>
             </w:pPr>
           </w:p>
+          <w:p>
+            <w:pPr>
+              <w:spacing w:before="40" w:after="40"/>
+              <w:jc w:val="center"/>
+            </w:pPr>
+            <w:r>
+              <w:t>X</w:t>
+            </w:r>
+          </w:p>
         </w:tc>
         <w:tc>
           <w:tcPr>
@@ -4176,11 +4370,19 @@
           <w:p>
             <w:pPr>
               <w:spacing w:before="40" w:after="40"/>
-            </w:pPr>
-          </w:p>
-          <w:p>
-            <w:pPr>
-              <w:spacing w:before="40" w:after="40"/>
+              <w:jc w:val="center"/>
+            </w:pPr>
+          </w:p>
+          <w:p>
+            <w:pPr>
+              <w:spacing w:before="40" w:after="40"/>
+              <w:jc w:val="center"/>
+            </w:pPr>
+          </w:p>
+          <w:p>
+            <w:pPr>
+              <w:spacing w:before="40" w:after="40"/>
+              <w:jc w:val="center"/>
             </w:pPr>
           </w:p>
         </w:tc>
@@ -4198,9 +4400,12 @@
               <w:spacing w:before="40" w:after="40"/>
               <w:jc w:val="center"/>
             </w:pPr>
-            <w:r>
-              <w:t>X</w:t>
-            </w:r>
+          </w:p>
+          <w:p>
+            <w:pPr>
+              <w:spacing w:before="40" w:after="40"/>
+              <w:jc w:val="center"/>
+            </w:pPr>
           </w:p>
           <w:p>
             <w:pPr>
@@ -4222,11 +4427,19 @@
           <w:p>
             <w:pPr>
               <w:spacing w:before="40" w:after="40"/>
-            </w:pPr>
-          </w:p>
-          <w:p>
-            <w:pPr>
-              <w:spacing w:before="40" w:after="40"/>
+              <w:jc w:val="center"/>
+            </w:pPr>
+          </w:p>
+          <w:p>
+            <w:pPr>
+              <w:spacing w:before="40" w:after="40"/>
+              <w:jc w:val="center"/>
+            </w:pPr>
+          </w:p>
+          <w:p>
+            <w:pPr>
+              <w:spacing w:before="40" w:after="40"/>
+              <w:jc w:val="center"/>
             </w:pPr>
           </w:p>
         </w:tc>
@@ -4251,9 +4464,19 @@
               <w:jc w:val="center"/>
             </w:pPr>
             <w:r>
-              <w:t>19</w:t>
-            </w:r>
-          </w:p>
+              <w:t>20</w:t>
+            </w:r>
+          </w:p>
+        </w:tc>
+        <w:tc>
+          <w:tcPr>
+            <w:tcW w:w="567" w:type="dxa"/>
+            <w:tcBorders>
+              <w:top w:val="single" w:sz="6" w:space="0" w:color="auto"/>
+              <w:left w:val="single" w:sz="6" w:space="0" w:color="auto"/>
+              <w:bottom w:val="single" w:sz="6" w:space="0" w:color="auto"/>
+            </w:tcBorders>
+          </w:tcPr>
           <w:p>
             <w:pPr>
               <w:spacing w:before="40" w:after="40"/>
@@ -4261,44 +4484,6 @@
               <w:jc w:val="center"/>
             </w:pPr>
           </w:p>
-          <w:p>
-            <w:pPr>
-              <w:spacing w:before="40" w:after="40"/>
-              <w:ind w:left="-90" w:right="-108"/>
-              <w:jc w:val="center"/>
-            </w:pPr>
-          </w:p>
-        </w:tc>
-        <w:tc>
-          <w:tcPr>
-            <w:tcW w:w="567" w:type="dxa"/>
-            <w:tcBorders>
-              <w:top w:val="single" w:sz="6" w:space="0" w:color="auto"/>
-              <w:left w:val="single" w:sz="6" w:space="0" w:color="auto"/>
-              <w:bottom w:val="single" w:sz="6" w:space="0" w:color="auto"/>
-            </w:tcBorders>
-          </w:tcPr>
-          <w:p>
-            <w:pPr>
-              <w:spacing w:before="40" w:after="40"/>
-              <w:ind w:left="-90" w:right="-108"/>
-              <w:jc w:val="center"/>
-            </w:pPr>
-          </w:p>
-          <w:p>
-            <w:pPr>
-              <w:spacing w:before="40" w:after="40"/>
-              <w:ind w:left="-90" w:right="-108"/>
-              <w:jc w:val="center"/>
-            </w:pPr>
-          </w:p>
-          <w:p>
-            <w:pPr>
-              <w:spacing w:before="40" w:after="40"/>
-              <w:ind w:left="-90" w:right="-108"/>
-              <w:jc w:val="center"/>
-            </w:pPr>
-          </w:p>
         </w:tc>
         <w:tc>
           <w:tcPr>
@@ -4315,19 +4500,7 @@
               <w:spacing w:before="40" w:after="40"/>
             </w:pPr>
             <w:r>
-              <w:t>Prototip (</w:t>
-            </w:r>
-            <w:r>
-              <w:t>HomeOrRestaurantPage.html</w:t>
-            </w:r>
-            <w:r>
-              <w:t xml:space="preserve">, </w:t>
-            </w:r>
-            <w:r>
-              <w:t>SignUpPage.html</w:t>
-            </w:r>
-            <w:r>
-              <w:t>)</w:t>
+              <w:t>1. Registracija.pdf</w:t>
             </w:r>
           </w:p>
         </w:tc>
@@ -4344,19 +4517,9 @@
             <w:pPr>
               <w:spacing w:before="40" w:after="40"/>
             </w:pPr>
-          </w:p>
-          <w:p>
-            <w:pPr>
-              <w:spacing w:before="40" w:after="40"/>
-            </w:pPr>
-            <w:r>
-              <w:t>Scenario 2.2.2 navodi da se otvara stranica za Sign up za restorane gde se unose podaci iz 2.2.1 I naziv restorana – prototip daje istu stranicu kao I za 2.2.1, te nema naziva za unos</w:t>
-            </w:r>
-          </w:p>
-          <w:p>
-            <w:pPr>
-              <w:spacing w:before="40" w:after="40"/>
-            </w:pPr>
+            <w:r>
+              <w:t>Scenario 2.2.2: nije navedeno da li je potrebno čekirati dugme za prihvatanje uslova korišćenja  iako stoji u prototipu</w:t>
+            </w:r>
           </w:p>
         </w:tc>
         <w:tc>
@@ -4374,12 +4537,32 @@
               <w:jc w:val="center"/>
             </w:pPr>
           </w:p>
-          <w:p>
-            <w:pPr>
-              <w:spacing w:before="40" w:after="40"/>
-              <w:jc w:val="center"/>
-            </w:pPr>
-          </w:p>
+        </w:tc>
+        <w:tc>
+          <w:tcPr>
+            <w:tcW w:w="426" w:type="dxa"/>
+            <w:tcBorders>
+              <w:top w:val="single" w:sz="6" w:space="0" w:color="auto"/>
+              <w:left w:val="single" w:sz="6" w:space="0" w:color="auto"/>
+              <w:bottom w:val="single" w:sz="6" w:space="0" w:color="auto"/>
+            </w:tcBorders>
+          </w:tcPr>
+          <w:p>
+            <w:pPr>
+              <w:spacing w:before="40" w:after="40"/>
+              <w:jc w:val="center"/>
+            </w:pPr>
+          </w:p>
+        </w:tc>
+        <w:tc>
+          <w:tcPr>
+            <w:tcW w:w="425" w:type="dxa"/>
+            <w:tcBorders>
+              <w:top w:val="single" w:sz="6" w:space="0" w:color="auto"/>
+              <w:left w:val="single" w:sz="6" w:space="0" w:color="auto"/>
+              <w:bottom w:val="single" w:sz="6" w:space="0" w:color="auto"/>
+            </w:tcBorders>
+          </w:tcPr>
           <w:p>
             <w:pPr>
               <w:spacing w:before="40" w:after="40"/>
@@ -4392,62 +4575,6 @@
         </w:tc>
         <w:tc>
           <w:tcPr>
-            <w:tcW w:w="426" w:type="dxa"/>
-            <w:tcBorders>
-              <w:top w:val="single" w:sz="6" w:space="0" w:color="auto"/>
-              <w:left w:val="single" w:sz="6" w:space="0" w:color="auto"/>
-              <w:bottom w:val="single" w:sz="6" w:space="0" w:color="auto"/>
-            </w:tcBorders>
-          </w:tcPr>
-          <w:p>
-            <w:pPr>
-              <w:spacing w:before="40" w:after="40"/>
-              <w:jc w:val="center"/>
-            </w:pPr>
-          </w:p>
-          <w:p>
-            <w:pPr>
-              <w:spacing w:before="40" w:after="40"/>
-              <w:jc w:val="center"/>
-            </w:pPr>
-          </w:p>
-          <w:p>
-            <w:pPr>
-              <w:spacing w:before="40" w:after="40"/>
-              <w:jc w:val="center"/>
-            </w:pPr>
-          </w:p>
-        </w:tc>
-        <w:tc>
-          <w:tcPr>
-            <w:tcW w:w="425" w:type="dxa"/>
-            <w:tcBorders>
-              <w:top w:val="single" w:sz="6" w:space="0" w:color="auto"/>
-              <w:left w:val="single" w:sz="6" w:space="0" w:color="auto"/>
-              <w:bottom w:val="single" w:sz="6" w:space="0" w:color="auto"/>
-            </w:tcBorders>
-          </w:tcPr>
-          <w:p>
-            <w:pPr>
-              <w:spacing w:before="40" w:after="40"/>
-              <w:jc w:val="center"/>
-            </w:pPr>
-          </w:p>
-          <w:p>
-            <w:pPr>
-              <w:spacing w:before="40" w:after="40"/>
-              <w:jc w:val="center"/>
-            </w:pPr>
-          </w:p>
-          <w:p>
-            <w:pPr>
-              <w:spacing w:before="40" w:after="40"/>
-              <w:jc w:val="center"/>
-            </w:pPr>
-          </w:p>
-        </w:tc>
-        <w:tc>
-          <w:tcPr>
             <w:tcW w:w="709" w:type="dxa"/>
             <w:tcBorders>
               <w:top w:val="single" w:sz="6" w:space="0" w:color="auto"/>
@@ -4456,18 +4583,6 @@
               <w:right w:val="single" w:sz="6" w:space="0" w:color="auto"/>
             </w:tcBorders>
           </w:tcPr>
-          <w:p>
-            <w:pPr>
-              <w:spacing w:before="40" w:after="40"/>
-              <w:jc w:val="center"/>
-            </w:pPr>
-          </w:p>
-          <w:p>
-            <w:pPr>
-              <w:spacing w:before="40" w:after="40"/>
-              <w:jc w:val="center"/>
-            </w:pPr>
-          </w:p>
           <w:p>
             <w:pPr>
               <w:spacing w:before="40" w:after="40"/>
@@ -4496,7 +4611,7 @@
               <w:jc w:val="center"/>
             </w:pPr>
             <w:r>
-              <w:t>20</w:t>
+              <w:t>21</w:t>
             </w:r>
           </w:p>
         </w:tc>
@@ -4532,7 +4647,7 @@
               <w:spacing w:before="40" w:after="40"/>
             </w:pPr>
             <w:r>
-              <w:t>1. Registracija.pdf</w:t>
+              <w:t>SignUpPage.html</w:t>
             </w:r>
           </w:p>
         </w:tc>
@@ -4550,7 +4665,7 @@
               <w:spacing w:before="40" w:after="40"/>
             </w:pPr>
             <w:r>
-              <w:t>Scenario 2.2.2: nije navedeno da li je potrebno čekirati dugme za prihvatanje uslova korišćenja  iako stoji u prototipu</w:t>
+              <w:t>Scenario 2.2.3 navodi da se registracija prekida pritiskom na dugme Cancel koga nema u prototipu</w:t>
             </w:r>
           </w:p>
         </w:tc>
@@ -4643,8 +4758,15 @@
               <w:jc w:val="center"/>
             </w:pPr>
             <w:r>
-              <w:t>21</w:t>
-            </w:r>
+              <w:t>22</w:t>
+            </w:r>
+          </w:p>
+          <w:p>
+            <w:pPr>
+              <w:spacing w:before="40" w:after="40"/>
+              <w:ind w:left="-90" w:right="-108"/>
+              <w:jc w:val="center"/>
+            </w:pPr>
           </w:p>
         </w:tc>
         <w:tc>
@@ -4659,6 +4781,12 @@
           <w:p>
             <w:pPr>
               <w:spacing w:before="40" w:after="40"/>
+              <w:ind w:right="-108"/>
+            </w:pPr>
+          </w:p>
+          <w:p>
+            <w:pPr>
+              <w:spacing w:before="40" w:after="40"/>
               <w:ind w:left="-90" w:right="-108"/>
               <w:jc w:val="center"/>
             </w:pPr>
@@ -4679,7 +4807,7 @@
               <w:spacing w:before="40" w:after="40"/>
             </w:pPr>
             <w:r>
-              <w:t>SignUpPage.html</w:t>
+              <w:t>2. Prijavljivanje.pdf</w:t>
             </w:r>
           </w:p>
         </w:tc>
@@ -4697,7 +4825,7 @@
               <w:spacing w:before="40" w:after="40"/>
             </w:pPr>
             <w:r>
-              <w:t>Scenario 2.2.3 navodi da se registracija prekida pritiskom na dugme Cancel koga nema u prototipu</w:t>
+              <w:t>Strana 6 – sitna gramatička greška (“...za unos potrebnih iniformacijama“)</w:t>
             </w:r>
           </w:p>
         </w:tc>
@@ -4713,6 +4841,11 @@
           <w:p>
             <w:pPr>
               <w:spacing w:before="40" w:after="40"/>
+            </w:pPr>
+          </w:p>
+          <w:p>
+            <w:pPr>
+              <w:spacing w:before="40" w:after="40"/>
               <w:jc w:val="center"/>
             </w:pPr>
           </w:p>
@@ -4732,6 +4865,11 @@
               <w:jc w:val="center"/>
             </w:pPr>
           </w:p>
+          <w:p>
+            <w:pPr>
+              <w:spacing w:before="40" w:after="40"/>
+            </w:pPr>
+          </w:p>
         </w:tc>
         <w:tc>
           <w:tcPr>
@@ -4751,6 +4889,12 @@
               <w:t>X</w:t>
             </w:r>
           </w:p>
+          <w:p>
+            <w:pPr>
+              <w:spacing w:before="40" w:after="40"/>
+              <w:jc w:val="center"/>
+            </w:pPr>
+          </w:p>
         </w:tc>
         <w:tc>
           <w:tcPr>
@@ -4762,6 +4906,11 @@
               <w:right w:val="single" w:sz="6" w:space="0" w:color="auto"/>
             </w:tcBorders>
           </w:tcPr>
+          <w:p>
+            <w:pPr>
+              <w:spacing w:before="40" w:after="40"/>
+            </w:pPr>
+          </w:p>
           <w:p>
             <w:pPr>
               <w:spacing w:before="40" w:after="40"/>
@@ -4790,9 +4939,19 @@
               <w:jc w:val="center"/>
             </w:pPr>
             <w:r>
-              <w:t>22</w:t>
-            </w:r>
-          </w:p>
+              <w:t>23</w:t>
+            </w:r>
+          </w:p>
+        </w:tc>
+        <w:tc>
+          <w:tcPr>
+            <w:tcW w:w="567" w:type="dxa"/>
+            <w:tcBorders>
+              <w:top w:val="single" w:sz="6" w:space="0" w:color="auto"/>
+              <w:left w:val="single" w:sz="6" w:space="0" w:color="auto"/>
+              <w:bottom w:val="single" w:sz="6" w:space="0" w:color="auto"/>
+            </w:tcBorders>
+          </w:tcPr>
           <w:p>
             <w:pPr>
               <w:spacing w:before="40" w:after="40"/>
@@ -4803,29 +4962,6 @@
         </w:tc>
         <w:tc>
           <w:tcPr>
-            <w:tcW w:w="567" w:type="dxa"/>
-            <w:tcBorders>
-              <w:top w:val="single" w:sz="6" w:space="0" w:color="auto"/>
-              <w:left w:val="single" w:sz="6" w:space="0" w:color="auto"/>
-              <w:bottom w:val="single" w:sz="6" w:space="0" w:color="auto"/>
-            </w:tcBorders>
-          </w:tcPr>
-          <w:p>
-            <w:pPr>
-              <w:spacing w:before="40" w:after="40"/>
-              <w:ind w:right="-108"/>
-            </w:pPr>
-          </w:p>
-          <w:p>
-            <w:pPr>
-              <w:spacing w:before="40" w:after="40"/>
-              <w:ind w:left="-90" w:right="-108"/>
-              <w:jc w:val="center"/>
-            </w:pPr>
-          </w:p>
-        </w:tc>
-        <w:tc>
-          <w:tcPr>
             <w:tcW w:w="1418" w:type="dxa"/>
             <w:tcBorders>
               <w:top w:val="single" w:sz="6" w:space="0" w:color="auto"/>
@@ -4839,7 +4975,7 @@
               <w:spacing w:before="40" w:after="40"/>
             </w:pPr>
             <w:r>
-              <w:t>2. Prijavljivanje.pdf</w:t>
+              <w:t>4. Dodavanje frizidera.pdf</w:t>
             </w:r>
           </w:p>
         </w:tc>
@@ -4857,7 +4993,7 @@
               <w:spacing w:before="40" w:after="40"/>
             </w:pPr>
             <w:r>
-              <w:t>Strana 6 – sitna gramatička greška (“...za unos potrebnih iniformacijama“)</w:t>
+              <w:t>Scenario ne predvidja odustajanje od pravljenja novog frižidera ili povezivanja sa postojećim, kao što toga ima u ostalim funkcionalnostima</w:t>
             </w:r>
           </w:p>
         </w:tc>
@@ -4873,13 +5009,11 @@
           <w:p>
             <w:pPr>
               <w:spacing w:before="40" w:after="40"/>
-            </w:pPr>
-          </w:p>
-          <w:p>
-            <w:pPr>
-              <w:spacing w:before="40" w:after="40"/>
-              <w:jc w:val="center"/>
-            </w:pPr>
+              <w:jc w:val="center"/>
+            </w:pPr>
+            <w:r>
+              <w:t>X</w:t>
+            </w:r>
           </w:p>
         </w:tc>
         <w:tc>
@@ -4897,11 +5031,6 @@
               <w:jc w:val="center"/>
             </w:pPr>
           </w:p>
-          <w:p>
-            <w:pPr>
-              <w:spacing w:before="40" w:after="40"/>
-            </w:pPr>
-          </w:p>
         </w:tc>
         <w:tc>
           <w:tcPr>
@@ -4917,15 +5046,6 @@
               <w:spacing w:before="40" w:after="40"/>
               <w:jc w:val="center"/>
             </w:pPr>
-            <w:r>
-              <w:t>X</w:t>
-            </w:r>
-          </w:p>
-          <w:p>
-            <w:pPr>
-              <w:spacing w:before="40" w:after="40"/>
-              <w:jc w:val="center"/>
-            </w:pPr>
           </w:p>
         </w:tc>
         <w:tc>
@@ -4938,11 +5058,6 @@
               <w:right w:val="single" w:sz="6" w:space="0" w:color="auto"/>
             </w:tcBorders>
           </w:tcPr>
-          <w:p>
-            <w:pPr>
-              <w:spacing w:before="40" w:after="40"/>
-            </w:pPr>
-          </w:p>
           <w:p>
             <w:pPr>
               <w:spacing w:before="40" w:after="40"/>
@@ -4971,7 +5086,7 @@
               <w:jc w:val="center"/>
             </w:pPr>
             <w:r>
-              <w:t>23</w:t>
+              <w:t>24</w:t>
             </w:r>
           </w:p>
         </w:tc>
@@ -5025,7 +5140,7 @@
               <w:spacing w:before="40" w:after="40"/>
             </w:pPr>
             <w:r>
-              <w:t>Scenario ne predvidja odustajanje od pravljenja novog frižidera ili povezivanja sa postojećim, kao što toga ima u ostalim funkcionalnostima</w:t>
+              <w:t>Strana 3 – sitna gramatička greška u sadržaju, dodate tačke za 2.2.4</w:t>
             </w:r>
           </w:p>
         </w:tc>
@@ -5043,6 +5158,38 @@
               <w:spacing w:before="40" w:after="40"/>
               <w:jc w:val="center"/>
             </w:pPr>
+          </w:p>
+        </w:tc>
+        <w:tc>
+          <w:tcPr>
+            <w:tcW w:w="426" w:type="dxa"/>
+            <w:tcBorders>
+              <w:top w:val="single" w:sz="6" w:space="0" w:color="auto"/>
+              <w:left w:val="single" w:sz="6" w:space="0" w:color="auto"/>
+              <w:bottom w:val="single" w:sz="6" w:space="0" w:color="auto"/>
+            </w:tcBorders>
+          </w:tcPr>
+          <w:p>
+            <w:pPr>
+              <w:spacing w:before="40" w:after="40"/>
+              <w:jc w:val="center"/>
+            </w:pPr>
+          </w:p>
+        </w:tc>
+        <w:tc>
+          <w:tcPr>
+            <w:tcW w:w="425" w:type="dxa"/>
+            <w:tcBorders>
+              <w:top w:val="single" w:sz="6" w:space="0" w:color="auto"/>
+              <w:left w:val="single" w:sz="6" w:space="0" w:color="auto"/>
+              <w:bottom w:val="single" w:sz="6" w:space="0" w:color="auto"/>
+            </w:tcBorders>
+          </w:tcPr>
+          <w:p>
+            <w:pPr>
+              <w:spacing w:before="40" w:after="40"/>
+              <w:jc w:val="center"/>
+            </w:pPr>
             <w:r>
               <w:t>X</w:t>
             </w:r>
@@ -5050,38 +5197,6 @@
         </w:tc>
         <w:tc>
           <w:tcPr>
-            <w:tcW w:w="426" w:type="dxa"/>
-            <w:tcBorders>
-              <w:top w:val="single" w:sz="6" w:space="0" w:color="auto"/>
-              <w:left w:val="single" w:sz="6" w:space="0" w:color="auto"/>
-              <w:bottom w:val="single" w:sz="6" w:space="0" w:color="auto"/>
-            </w:tcBorders>
-          </w:tcPr>
-          <w:p>
-            <w:pPr>
-              <w:spacing w:before="40" w:after="40"/>
-              <w:jc w:val="center"/>
-            </w:pPr>
-          </w:p>
-        </w:tc>
-        <w:tc>
-          <w:tcPr>
-            <w:tcW w:w="425" w:type="dxa"/>
-            <w:tcBorders>
-              <w:top w:val="single" w:sz="6" w:space="0" w:color="auto"/>
-              <w:left w:val="single" w:sz="6" w:space="0" w:color="auto"/>
-              <w:bottom w:val="single" w:sz="6" w:space="0" w:color="auto"/>
-            </w:tcBorders>
-          </w:tcPr>
-          <w:p>
-            <w:pPr>
-              <w:spacing w:before="40" w:after="40"/>
-              <w:jc w:val="center"/>
-            </w:pPr>
-          </w:p>
-        </w:tc>
-        <w:tc>
-          <w:tcPr>
             <w:tcW w:w="709" w:type="dxa"/>
             <w:tcBorders>
               <w:top w:val="single" w:sz="6" w:space="0" w:color="auto"/>
@@ -5093,7 +5208,6 @@
           <w:p>
             <w:pPr>
               <w:spacing w:before="40" w:after="40"/>
-              <w:jc w:val="center"/>
             </w:pPr>
           </w:p>
         </w:tc>
@@ -5118,152 +5232,6 @@
               <w:jc w:val="center"/>
             </w:pPr>
             <w:r>
-              <w:t>24</w:t>
-            </w:r>
-          </w:p>
-        </w:tc>
-        <w:tc>
-          <w:tcPr>
-            <w:tcW w:w="567" w:type="dxa"/>
-            <w:tcBorders>
-              <w:top w:val="single" w:sz="6" w:space="0" w:color="auto"/>
-              <w:left w:val="single" w:sz="6" w:space="0" w:color="auto"/>
-              <w:bottom w:val="single" w:sz="6" w:space="0" w:color="auto"/>
-            </w:tcBorders>
-          </w:tcPr>
-          <w:p>
-            <w:pPr>
-              <w:spacing w:before="40" w:after="40"/>
-              <w:ind w:left="-90" w:right="-108"/>
-              <w:jc w:val="center"/>
-            </w:pPr>
-          </w:p>
-        </w:tc>
-        <w:tc>
-          <w:tcPr>
-            <w:tcW w:w="1418" w:type="dxa"/>
-            <w:tcBorders>
-              <w:top w:val="single" w:sz="6" w:space="0" w:color="auto"/>
-              <w:left w:val="single" w:sz="6" w:space="0" w:color="auto"/>
-              <w:bottom w:val="single" w:sz="6" w:space="0" w:color="auto"/>
-              <w:right w:val="single" w:sz="6" w:space="0" w:color="auto"/>
-            </w:tcBorders>
-          </w:tcPr>
-          <w:p>
-            <w:pPr>
-              <w:spacing w:before="40" w:after="40"/>
-            </w:pPr>
-            <w:r>
-              <w:t>4. Dodavanje frizidera.pdf</w:t>
-            </w:r>
-          </w:p>
-        </w:tc>
-        <w:tc>
-          <w:tcPr>
-            <w:tcW w:w="5386" w:type="dxa"/>
-            <w:tcBorders>
-              <w:top w:val="single" w:sz="6" w:space="0" w:color="auto"/>
-              <w:left w:val="nil"/>
-              <w:bottom w:val="single" w:sz="6" w:space="0" w:color="auto"/>
-            </w:tcBorders>
-          </w:tcPr>
-          <w:p>
-            <w:pPr>
-              <w:spacing w:before="40" w:after="40"/>
-            </w:pPr>
-            <w:r>
-              <w:t>Strana 3 – sitna gramatička greška u sadržaju, dodate tačke za 2.2.4</w:t>
-            </w:r>
-          </w:p>
-        </w:tc>
-        <w:tc>
-          <w:tcPr>
-            <w:tcW w:w="425" w:type="dxa"/>
-            <w:tcBorders>
-              <w:top w:val="single" w:sz="6" w:space="0" w:color="auto"/>
-              <w:left w:val="single" w:sz="6" w:space="0" w:color="auto"/>
-              <w:bottom w:val="single" w:sz="6" w:space="0" w:color="auto"/>
-            </w:tcBorders>
-          </w:tcPr>
-          <w:p>
-            <w:pPr>
-              <w:spacing w:before="40" w:after="40"/>
-              <w:jc w:val="center"/>
-            </w:pPr>
-          </w:p>
-        </w:tc>
-        <w:tc>
-          <w:tcPr>
-            <w:tcW w:w="426" w:type="dxa"/>
-            <w:tcBorders>
-              <w:top w:val="single" w:sz="6" w:space="0" w:color="auto"/>
-              <w:left w:val="single" w:sz="6" w:space="0" w:color="auto"/>
-              <w:bottom w:val="single" w:sz="6" w:space="0" w:color="auto"/>
-            </w:tcBorders>
-          </w:tcPr>
-          <w:p>
-            <w:pPr>
-              <w:spacing w:before="40" w:after="40"/>
-              <w:jc w:val="center"/>
-            </w:pPr>
-          </w:p>
-        </w:tc>
-        <w:tc>
-          <w:tcPr>
-            <w:tcW w:w="425" w:type="dxa"/>
-            <w:tcBorders>
-              <w:top w:val="single" w:sz="6" w:space="0" w:color="auto"/>
-              <w:left w:val="single" w:sz="6" w:space="0" w:color="auto"/>
-              <w:bottom w:val="single" w:sz="6" w:space="0" w:color="auto"/>
-            </w:tcBorders>
-          </w:tcPr>
-          <w:p>
-            <w:pPr>
-              <w:spacing w:before="40" w:after="40"/>
-              <w:jc w:val="center"/>
-            </w:pPr>
-            <w:r>
-              <w:t>X</w:t>
-            </w:r>
-          </w:p>
-        </w:tc>
-        <w:tc>
-          <w:tcPr>
-            <w:tcW w:w="709" w:type="dxa"/>
-            <w:tcBorders>
-              <w:top w:val="single" w:sz="6" w:space="0" w:color="auto"/>
-              <w:left w:val="single" w:sz="6" w:space="0" w:color="auto"/>
-              <w:bottom w:val="single" w:sz="6" w:space="0" w:color="auto"/>
-              <w:right w:val="single" w:sz="6" w:space="0" w:color="auto"/>
-            </w:tcBorders>
-          </w:tcPr>
-          <w:p>
-            <w:pPr>
-              <w:spacing w:before="40" w:after="40"/>
-            </w:pPr>
-          </w:p>
-        </w:tc>
-      </w:tr>
-      <w:tr>
-        <w:trPr>
-          <w:cantSplit/>
-        </w:trPr>
-        <w:tc>
-          <w:tcPr>
-            <w:tcW w:w="426" w:type="dxa"/>
-            <w:tcBorders>
-              <w:top w:val="single" w:sz="6" w:space="0" w:color="auto"/>
-              <w:left w:val="single" w:sz="6" w:space="0" w:color="auto"/>
-              <w:bottom w:val="single" w:sz="6" w:space="0" w:color="auto"/>
-            </w:tcBorders>
-          </w:tcPr>
-          <w:p>
-            <w:pPr>
-              <w:spacing w:before="40" w:after="40"/>
-              <w:ind w:left="-90" w:right="-108"/>
-              <w:jc w:val="center"/>
-            </w:pPr>
-            <w:r>
               <w:t>25</w:t>
             </w:r>
           </w:p>
@@ -5394,7 +5362,7 @@
     </w:tbl>
     <w:p/>
     <w:sectPr>
-      <w:headerReference w:type="default" r:id="rId11"/>
+      <w:headerReference w:type="default" r:id="rId10"/>
       <w:pgSz w:w="11907" w:h="16840" w:code="9"/>
       <w:pgMar w:top="851" w:right="1134" w:bottom="1134" w:left="1304" w:header="720" w:footer="720" w:gutter="0"/>
       <w:cols w:space="720"/>
@@ -5404,7 +5372,7 @@
 </file>
 
 <file path=word/endnotes.xml><?xml version="1.0" encoding="utf-8"?>
-<w:endnotes xmlns:ve="http://schemas.openxmlformats.org/markup-compatibility/2006" xmlns:o="urn:schemas-microsoft-com:office:office" xmlns:r="http://schemas.openxmlformats.org/officeDocument/2006/relationships" xmlns:m="http://schemas.openxmlformats.org/officeDocument/2006/math" xmlns:v="urn:schemas-microsoft-com:vml" xmlns:wp="http://schemas.openxmlformats.org/drawingml/2006/wordprocessingDrawing" xmlns:w10="urn:schemas-microsoft-com:office:word" xmlns:w="http://schemas.openxmlformats.org/wordprocessingml/2006/main" xmlns:wne="http://schemas.microsoft.com/office/word/2006/wordml">
+<w:endnotes xmlns:wpc="http://schemas.microsoft.com/office/word/2010/wordprocessingCanvas" xmlns:cx="http://schemas.microsoft.com/office/drawing/2014/chartex" xmlns:cx1="http://schemas.microsoft.com/office/drawing/2015/9/8/chartex" xmlns:mc="http://schemas.openxmlformats.org/markup-compatibility/2006" xmlns:o="urn:schemas-microsoft-com:office:office" xmlns:r="http://schemas.openxmlformats.org/officeDocument/2006/relationships" xmlns:m="http://schemas.openxmlformats.org/officeDocument/2006/math" xmlns:v="urn:schemas-microsoft-com:vml" xmlns:wp14="http://schemas.microsoft.com/office/word/2010/wordprocessingDrawing" xmlns:wp="http://schemas.openxmlformats.org/drawingml/2006/wordprocessingDrawing" xmlns:w10="urn:schemas-microsoft-com:office:word" xmlns:w="http://schemas.openxmlformats.org/wordprocessingml/2006/main" xmlns:w14="http://schemas.microsoft.com/office/word/2010/wordml" xmlns:w15="http://schemas.microsoft.com/office/word/2012/wordml" xmlns:w16se="http://schemas.microsoft.com/office/word/2015/wordml/symex" xmlns:wpg="http://schemas.microsoft.com/office/word/2010/wordprocessingGroup" xmlns:wpi="http://schemas.microsoft.com/office/word/2010/wordprocessingInk" xmlns:wne="http://schemas.microsoft.com/office/word/2006/wordml" xmlns:wps="http://schemas.microsoft.com/office/word/2010/wordprocessingShape" mc:Ignorable="w14 w15 w16se wp14">
   <w:endnote w:type="separator" w:id="-1">
     <w:p>
       <w:r>
@@ -5423,7 +5391,7 @@
 </file>
 
 <file path=word/footer1.xml><?xml version="1.0" encoding="utf-8"?>
-<w:ftr xmlns:ve="http://schemas.openxmlformats.org/markup-compatibility/2006" xmlns:o="urn:schemas-microsoft-com:office:office" xmlns:r="http://schemas.openxmlformats.org/officeDocument/2006/relationships" xmlns:m="http://schemas.openxmlformats.org/officeDocument/2006/math" xmlns:v="urn:schemas-microsoft-com:vml" xmlns:wp="http://schemas.openxmlformats.org/drawingml/2006/wordprocessingDrawing" xmlns:w10="urn:schemas-microsoft-com:office:word" xmlns:w="http://schemas.openxmlformats.org/wordprocessingml/2006/main" xmlns:wne="http://schemas.microsoft.com/office/word/2006/wordml">
+<w:ftr xmlns:wpc="http://schemas.microsoft.com/office/word/2010/wordprocessingCanvas" xmlns:cx="http://schemas.microsoft.com/office/drawing/2014/chartex" xmlns:cx1="http://schemas.microsoft.com/office/drawing/2015/9/8/chartex" xmlns:mc="http://schemas.openxmlformats.org/markup-compatibility/2006" xmlns:o="urn:schemas-microsoft-com:office:office" xmlns:r="http://schemas.openxmlformats.org/officeDocument/2006/relationships" xmlns:m="http://schemas.openxmlformats.org/officeDocument/2006/math" xmlns:v="urn:schemas-microsoft-com:vml" xmlns:wp14="http://schemas.microsoft.com/office/word/2010/wordprocessingDrawing" xmlns:wp="http://schemas.openxmlformats.org/drawingml/2006/wordprocessingDrawing" xmlns:w10="urn:schemas-microsoft-com:office:word" xmlns:w="http://schemas.openxmlformats.org/wordprocessingml/2006/main" xmlns:w14="http://schemas.microsoft.com/office/word/2010/wordml" xmlns:w15="http://schemas.microsoft.com/office/word/2012/wordml" xmlns:w16se="http://schemas.microsoft.com/office/word/2015/wordml/symex" xmlns:wpg="http://schemas.microsoft.com/office/word/2010/wordprocessingGroup" xmlns:wpi="http://schemas.microsoft.com/office/word/2010/wordprocessingInk" xmlns:wne="http://schemas.microsoft.com/office/word/2006/wordml" xmlns:wps="http://schemas.microsoft.com/office/word/2010/wordprocessingShape" mc:Ignorable="w14 w15 w16se wp14">
   <w:p>
     <w:pPr>
       <w:pStyle w:val="Footer"/>
@@ -5463,7 +5431,7 @@
         <w:noProof/>
         <w:snapToGrid w:val="0"/>
       </w:rPr>
-      <w:t>4</w:t>
+      <w:t>2</w:t>
     </w:r>
     <w:r>
       <w:rPr>
@@ -5512,74 +5480,8 @@
 </w:ftr>
 </file>
 
-<file path=word/footer2.xml><?xml version="1.0" encoding="utf-8"?>
-<w:ftr xmlns:ve="http://schemas.openxmlformats.org/markup-compatibility/2006" xmlns:o="urn:schemas-microsoft-com:office:office" xmlns:r="http://schemas.openxmlformats.org/officeDocument/2006/relationships" xmlns:m="http://schemas.openxmlformats.org/officeDocument/2006/math" xmlns:v="urn:schemas-microsoft-com:vml" xmlns:wp="http://schemas.openxmlformats.org/drawingml/2006/wordprocessingDrawing" xmlns:w10="urn:schemas-microsoft-com:office:word" xmlns:w="http://schemas.openxmlformats.org/wordprocessingml/2006/main" xmlns:wne="http://schemas.microsoft.com/office/word/2006/wordml">
-  <w:p>
-    <w:pPr>
-      <w:pStyle w:val="Footer"/>
-    </w:pPr>
-    <w:r>
-      <w:rPr>
-        <w:sz w:val="16"/>
-        <w:lang w:val="sr-Latn-CS"/>
-      </w:rPr>
-      <w:t>Formalna recenzija projekta ¨</w:t>
-    </w:r>
-    <w:r>
-      <w:rPr>
-        <w:sz w:val="16"/>
-        <w:lang w:val="sr-Latn-CS"/>
-      </w:rPr>
-      <w:t>Student mentor</w:t>
-    </w:r>
-    <w:r>
-      <w:rPr>
-        <w:sz w:val="16"/>
-        <w:lang w:val="sr-Latn-CS"/>
-      </w:rPr>
-      <w:t>¨</w:t>
-    </w:r>
-    <w:r>
-      <w:rPr>
-        <w:sz w:val="16"/>
-        <w:lang w:val="sr-Cyrl-CS"/>
-      </w:rPr>
-      <w:t xml:space="preserve"> </w:t>
-    </w:r>
-    <w:r>
-      <w:rPr>
-        <w:sz w:val="16"/>
-        <w:lang w:val="sr-Latn-CS"/>
-      </w:rPr>
-      <w:t>, 20</w:t>
-    </w:r>
-    <w:r>
-      <w:rPr>
-        <w:sz w:val="16"/>
-        <w:lang w:val="sr-Latn-CS"/>
-      </w:rPr>
-      <w:t>18</w:t>
-    </w:r>
-    <w:r>
-      <w:rPr>
-        <w:sz w:val="16"/>
-        <w:lang w:val="sr-Latn-CS"/>
-      </w:rPr>
-      <w:t xml:space="preserve">. Tim </w:t>
-    </w:r>
-    <w:r>
-      <w:rPr>
-        <w:sz w:val="16"/>
-        <w:lang w:val="sr-Latn-CS"/>
-      </w:rPr>
-      <w:t>DiningPhilosophers</w:t>
-    </w:r>
-  </w:p>
-</w:ftr>
-</file>
-
 <file path=word/footnotes.xml><?xml version="1.0" encoding="utf-8"?>
-<w:footnotes xmlns:ve="http://schemas.openxmlformats.org/markup-compatibility/2006" xmlns:o="urn:schemas-microsoft-com:office:office" xmlns:r="http://schemas.openxmlformats.org/officeDocument/2006/relationships" xmlns:m="http://schemas.openxmlformats.org/officeDocument/2006/math" xmlns:v="urn:schemas-microsoft-com:vml" xmlns:wp="http://schemas.openxmlformats.org/drawingml/2006/wordprocessingDrawing" xmlns:w10="urn:schemas-microsoft-com:office:word" xmlns:w="http://schemas.openxmlformats.org/wordprocessingml/2006/main" xmlns:wne="http://schemas.microsoft.com/office/word/2006/wordml">
+<w:footnotes xmlns:wpc="http://schemas.microsoft.com/office/word/2010/wordprocessingCanvas" xmlns:cx="http://schemas.microsoft.com/office/drawing/2014/chartex" xmlns:cx1="http://schemas.microsoft.com/office/drawing/2015/9/8/chartex" xmlns:mc="http://schemas.openxmlformats.org/markup-compatibility/2006" xmlns:o="urn:schemas-microsoft-com:office:office" xmlns:r="http://schemas.openxmlformats.org/officeDocument/2006/relationships" xmlns:m="http://schemas.openxmlformats.org/officeDocument/2006/math" xmlns:v="urn:schemas-microsoft-com:vml" xmlns:wp14="http://schemas.microsoft.com/office/word/2010/wordprocessingDrawing" xmlns:wp="http://schemas.openxmlformats.org/drawingml/2006/wordprocessingDrawing" xmlns:w10="urn:schemas-microsoft-com:office:word" xmlns:w="http://schemas.openxmlformats.org/wordprocessingml/2006/main" xmlns:w14="http://schemas.microsoft.com/office/word/2010/wordml" xmlns:w15="http://schemas.microsoft.com/office/word/2012/wordml" xmlns:w16se="http://schemas.microsoft.com/office/word/2015/wordml/symex" xmlns:wpg="http://schemas.microsoft.com/office/word/2010/wordprocessingGroup" xmlns:wpi="http://schemas.microsoft.com/office/word/2010/wordprocessingInk" xmlns:wne="http://schemas.microsoft.com/office/word/2006/wordml" xmlns:wps="http://schemas.microsoft.com/office/word/2010/wordprocessingShape" mc:Ignorable="w14 w15 w16se wp14">
   <w:footnote w:type="separator" w:id="-1">
     <w:p>
       <w:r>
@@ -5598,7 +5500,7 @@
 </file>
 
 <file path=word/header1.xml><?xml version="1.0" encoding="utf-8"?>
-<w:hdr xmlns:ve="http://schemas.openxmlformats.org/markup-compatibility/2006" xmlns:o="urn:schemas-microsoft-com:office:office" xmlns:r="http://schemas.openxmlformats.org/officeDocument/2006/relationships" xmlns:m="http://schemas.openxmlformats.org/officeDocument/2006/math" xmlns:v="urn:schemas-microsoft-com:vml" xmlns:wp="http://schemas.openxmlformats.org/drawingml/2006/wordprocessingDrawing" xmlns:w10="urn:schemas-microsoft-com:office:word" xmlns:w="http://schemas.openxmlformats.org/wordprocessingml/2006/main" xmlns:wne="http://schemas.microsoft.com/office/word/2006/wordml">
+<w:hdr xmlns:wpc="http://schemas.microsoft.com/office/word/2010/wordprocessingCanvas" xmlns:cx="http://schemas.microsoft.com/office/drawing/2014/chartex" xmlns:cx1="http://schemas.microsoft.com/office/drawing/2015/9/8/chartex" xmlns:mc="http://schemas.openxmlformats.org/markup-compatibility/2006" xmlns:o="urn:schemas-microsoft-com:office:office" xmlns:r="http://schemas.openxmlformats.org/officeDocument/2006/relationships" xmlns:m="http://schemas.openxmlformats.org/officeDocument/2006/math" xmlns:v="urn:schemas-microsoft-com:vml" xmlns:wp14="http://schemas.microsoft.com/office/word/2010/wordprocessingDrawing" xmlns:wp="http://schemas.openxmlformats.org/drawingml/2006/wordprocessingDrawing" xmlns:w10="urn:schemas-microsoft-com:office:word" xmlns:w="http://schemas.openxmlformats.org/wordprocessingml/2006/main" xmlns:w14="http://schemas.microsoft.com/office/word/2010/wordml" xmlns:w15="http://schemas.microsoft.com/office/word/2012/wordml" xmlns:w16se="http://schemas.microsoft.com/office/word/2015/wordml/symex" xmlns:wpg="http://schemas.microsoft.com/office/word/2010/wordprocessingGroup" xmlns:wpi="http://schemas.microsoft.com/office/word/2010/wordprocessingInk" xmlns:wne="http://schemas.microsoft.com/office/word/2006/wordml" xmlns:wps="http://schemas.microsoft.com/office/word/2010/wordprocessingShape" mc:Ignorable="w14 w15 w16se wp14">
   <w:p>
     <w:pPr>
       <w:pStyle w:val="Header"/>
@@ -5692,7 +5594,7 @@
 </file>
 
 <file path=word/header2.xml><?xml version="1.0" encoding="utf-8"?>
-<w:hdr xmlns:ve="http://schemas.openxmlformats.org/markup-compatibility/2006" xmlns:o="urn:schemas-microsoft-com:office:office" xmlns:r="http://schemas.openxmlformats.org/officeDocument/2006/relationships" xmlns:m="http://schemas.openxmlformats.org/officeDocument/2006/math" xmlns:v="urn:schemas-microsoft-com:vml" xmlns:wp="http://schemas.openxmlformats.org/drawingml/2006/wordprocessingDrawing" xmlns:w10="urn:schemas-microsoft-com:office:word" xmlns:w="http://schemas.openxmlformats.org/wordprocessingml/2006/main" xmlns:wne="http://schemas.microsoft.com/office/word/2006/wordml">
+<w:hdr xmlns:wpc="http://schemas.microsoft.com/office/word/2010/wordprocessingCanvas" xmlns:cx="http://schemas.microsoft.com/office/drawing/2014/chartex" xmlns:cx1="http://schemas.microsoft.com/office/drawing/2015/9/8/chartex" xmlns:mc="http://schemas.openxmlformats.org/markup-compatibility/2006" xmlns:o="urn:schemas-microsoft-com:office:office" xmlns:r="http://schemas.openxmlformats.org/officeDocument/2006/relationships" xmlns:m="http://schemas.openxmlformats.org/officeDocument/2006/math" xmlns:v="urn:schemas-microsoft-com:vml" xmlns:wp14="http://schemas.microsoft.com/office/word/2010/wordprocessingDrawing" xmlns:wp="http://schemas.openxmlformats.org/drawingml/2006/wordprocessingDrawing" xmlns:w10="urn:schemas-microsoft-com:office:word" xmlns:w="http://schemas.openxmlformats.org/wordprocessingml/2006/main" xmlns:w14="http://schemas.microsoft.com/office/word/2010/wordml" xmlns:w15="http://schemas.microsoft.com/office/word/2012/wordml" xmlns:w16se="http://schemas.microsoft.com/office/word/2015/wordml/symex" xmlns:wpg="http://schemas.microsoft.com/office/word/2010/wordprocessingGroup" xmlns:wpi="http://schemas.microsoft.com/office/word/2010/wordprocessingInk" xmlns:wne="http://schemas.microsoft.com/office/word/2006/wordml" xmlns:wps="http://schemas.microsoft.com/office/word/2010/wordprocessingShape" mc:Ignorable="w14 w15 w16se wp14">
   <w:p>
     <w:pPr>
       <w:pStyle w:val="Header"/>
@@ -5756,8 +5658,8 @@
 </file>
 
 <file path=word/numbering.xml><?xml version="1.0" encoding="utf-8"?>
-<w:numbering xmlns:ve="http://schemas.openxmlformats.org/markup-compatibility/2006" xmlns:o="urn:schemas-microsoft-com:office:office" xmlns:r="http://schemas.openxmlformats.org/officeDocument/2006/relationships" xmlns:m="http://schemas.openxmlformats.org/officeDocument/2006/math" xmlns:v="urn:schemas-microsoft-com:vml" xmlns:wp="http://schemas.openxmlformats.org/drawingml/2006/wordprocessingDrawing" xmlns:w10="urn:schemas-microsoft-com:office:word" xmlns:w="http://schemas.openxmlformats.org/wordprocessingml/2006/main" xmlns:wne="http://schemas.microsoft.com/office/word/2006/wordml">
-  <w:abstractNum w:abstractNumId="0">
+<w:numbering xmlns:wpc="http://schemas.microsoft.com/office/word/2010/wordprocessingCanvas" xmlns:cx="http://schemas.microsoft.com/office/drawing/2014/chartex" xmlns:cx1="http://schemas.microsoft.com/office/drawing/2015/9/8/chartex" xmlns:mc="http://schemas.openxmlformats.org/markup-compatibility/2006" xmlns:o="urn:schemas-microsoft-com:office:office" xmlns:r="http://schemas.openxmlformats.org/officeDocument/2006/relationships" xmlns:m="http://schemas.openxmlformats.org/officeDocument/2006/math" xmlns:v="urn:schemas-microsoft-com:vml" xmlns:wp14="http://schemas.microsoft.com/office/word/2010/wordprocessingDrawing" xmlns:wp="http://schemas.openxmlformats.org/drawingml/2006/wordprocessingDrawing" xmlns:w10="urn:schemas-microsoft-com:office:word" xmlns:w="http://schemas.openxmlformats.org/wordprocessingml/2006/main" xmlns:w14="http://schemas.microsoft.com/office/word/2010/wordml" xmlns:w15="http://schemas.microsoft.com/office/word/2012/wordml" xmlns:w16se="http://schemas.microsoft.com/office/word/2015/wordml/symex" xmlns:wpg="http://schemas.microsoft.com/office/word/2010/wordprocessingGroup" xmlns:wpi="http://schemas.microsoft.com/office/word/2010/wordprocessingInk" xmlns:wne="http://schemas.microsoft.com/office/word/2006/wordml" xmlns:wps="http://schemas.microsoft.com/office/word/2010/wordprocessingShape" mc:Ignorable="w14 w15 w16se wp14">
+  <w:abstractNum w:abstractNumId="0" w15:restartNumberingAfterBreak="0">
     <w:nsid w:val="5BAC13FB"/>
     <w:multiLevelType w:val="multilevel"/>
     <w:tmpl w:val="EC7E55DA"/>
@@ -5887,7 +5789,7 @@
 </file>
 
 <file path=word/styles.xml><?xml version="1.0" encoding="utf-8"?>
-<w:styles xmlns:r="http://schemas.openxmlformats.org/officeDocument/2006/relationships" xmlns:w="http://schemas.openxmlformats.org/wordprocessingml/2006/main">
+<w:styles xmlns:mc="http://schemas.openxmlformats.org/markup-compatibility/2006" xmlns:r="http://schemas.openxmlformats.org/officeDocument/2006/relationships" xmlns:w="http://schemas.openxmlformats.org/wordprocessingml/2006/main" xmlns:w14="http://schemas.microsoft.com/office/word/2010/wordml" xmlns:w15="http://schemas.microsoft.com/office/word/2012/wordml" xmlns:w16se="http://schemas.microsoft.com/office/word/2015/wordml/symex" mc:Ignorable="w14 w15 w16se">
   <w:docDefaults>
     <w:rPrDefault>
       <w:rPr>
@@ -5897,36 +5799,165 @@
     </w:rPrDefault>
     <w:pPrDefault/>
   </w:docDefaults>
-  <w:latentStyles w:defLockedState="0" w:defUIPriority="99" w:defSemiHidden="1" w:defUnhideWhenUsed="1" w:defQFormat="0" w:count="267">
-    <w:lsdException w:name="Normal" w:semiHidden="0" w:uiPriority="0" w:unhideWhenUsed="0" w:qFormat="1"/>
-    <w:lsdException w:name="heading 1" w:semiHidden="0" w:uiPriority="9" w:unhideWhenUsed="0" w:qFormat="1"/>
-    <w:lsdException w:name="heading 2" w:semiHidden="0" w:uiPriority="9" w:unhideWhenUsed="0" w:qFormat="1"/>
-    <w:lsdException w:name="heading 3" w:semiHidden="0" w:uiPriority="9" w:unhideWhenUsed="0" w:qFormat="1"/>
-    <w:lsdException w:name="heading 4" w:semiHidden="0" w:uiPriority="9" w:unhideWhenUsed="0" w:qFormat="1"/>
-    <w:lsdException w:name="heading 5" w:semiHidden="0" w:uiPriority="9" w:unhideWhenUsed="0" w:qFormat="1"/>
-    <w:lsdException w:name="heading 6" w:semiHidden="0" w:uiPriority="9" w:unhideWhenUsed="0" w:qFormat="1"/>
-    <w:lsdException w:name="heading 7" w:semiHidden="0" w:uiPriority="9" w:unhideWhenUsed="0" w:qFormat="1"/>
-    <w:lsdException w:name="heading 8" w:semiHidden="0" w:uiPriority="9" w:unhideWhenUsed="0" w:qFormat="1"/>
-    <w:lsdException w:name="heading 9" w:semiHidden="0" w:uiPriority="9" w:unhideWhenUsed="0" w:qFormat="1"/>
-    <w:lsdException w:name="toc 1" w:uiPriority="39"/>
-    <w:lsdException w:name="toc 2" w:uiPriority="39"/>
-    <w:lsdException w:name="toc 3" w:uiPriority="39"/>
-    <w:lsdException w:name="toc 4" w:uiPriority="39"/>
-    <w:lsdException w:name="toc 5" w:uiPriority="39"/>
-    <w:lsdException w:name="toc 6" w:uiPriority="39"/>
-    <w:lsdException w:name="toc 7" w:uiPriority="39"/>
-    <w:lsdException w:name="toc 8" w:uiPriority="39"/>
-    <w:lsdException w:name="toc 9" w:uiPriority="39"/>
-    <w:lsdException w:name="caption" w:uiPriority="35" w:qFormat="1"/>
-    <w:lsdException w:name="Title" w:semiHidden="0" w:uiPriority="10" w:unhideWhenUsed="0" w:qFormat="1"/>
-    <w:lsdException w:name="Default Paragraph Font" w:uiPriority="1"/>
-    <w:lsdException w:name="Body Text" w:uiPriority="0"/>
-    <w:lsdException w:name="Subtitle" w:semiHidden="0" w:uiPriority="11" w:unhideWhenUsed="0" w:qFormat="1"/>
-    <w:lsdException w:name="Strong" w:semiHidden="0" w:uiPriority="22" w:unhideWhenUsed="0" w:qFormat="1"/>
-    <w:lsdException w:name="Emphasis" w:semiHidden="0" w:uiPriority="20" w:unhideWhenUsed="0" w:qFormat="1"/>
-    <w:lsdException w:name="Table Grid" w:semiHidden="0" w:uiPriority="39" w:unhideWhenUsed="0"/>
-    <w:lsdException w:name="Placeholder Text" w:unhideWhenUsed="0"/>
-    <w:lsdException w:name="No Spacing" w:semiHidden="0" w:uiPriority="1" w:unhideWhenUsed="0" w:qFormat="1"/>
+  <w:latentStyles w:defLockedState="0" w:defUIPriority="99" w:defSemiHidden="0" w:defUnhideWhenUsed="0" w:defQFormat="0" w:count="371">
+    <w:lsdException w:name="Normal" w:uiPriority="0" w:qFormat="1"/>
+    <w:lsdException w:name="heading 1" w:uiPriority="9" w:qFormat="1"/>
+    <w:lsdException w:name="heading 2" w:uiPriority="9" w:qFormat="1"/>
+    <w:lsdException w:name="heading 3" w:uiPriority="9" w:qFormat="1"/>
+    <w:lsdException w:name="heading 4" w:uiPriority="9" w:qFormat="1"/>
+    <w:lsdException w:name="heading 5" w:uiPriority="9" w:qFormat="1"/>
+    <w:lsdException w:name="heading 6" w:uiPriority="9" w:qFormat="1"/>
+    <w:lsdException w:name="heading 7" w:uiPriority="9" w:qFormat="1"/>
+    <w:lsdException w:name="heading 8" w:uiPriority="9" w:qFormat="1"/>
+    <w:lsdException w:name="heading 9" w:uiPriority="9" w:qFormat="1"/>
+    <w:lsdException w:name="index 1" w:semiHidden="1" w:unhideWhenUsed="1"/>
+    <w:lsdException w:name="index 2" w:semiHidden="1" w:unhideWhenUsed="1"/>
+    <w:lsdException w:name="index 3" w:semiHidden="1" w:unhideWhenUsed="1"/>
+    <w:lsdException w:name="index 4" w:semiHidden="1" w:unhideWhenUsed="1"/>
+    <w:lsdException w:name="index 5" w:semiHidden="1" w:unhideWhenUsed="1"/>
+    <w:lsdException w:name="index 6" w:semiHidden="1" w:unhideWhenUsed="1"/>
+    <w:lsdException w:name="index 7" w:semiHidden="1" w:unhideWhenUsed="1"/>
+    <w:lsdException w:name="index 8" w:semiHidden="1" w:unhideWhenUsed="1"/>
+    <w:lsdException w:name="index 9" w:semiHidden="1" w:unhideWhenUsed="1"/>
+    <w:lsdException w:name="toc 1" w:semiHidden="1" w:uiPriority="39" w:unhideWhenUsed="1"/>
+    <w:lsdException w:name="toc 2" w:semiHidden="1" w:uiPriority="39" w:unhideWhenUsed="1"/>
+    <w:lsdException w:name="toc 3" w:semiHidden="1" w:uiPriority="39" w:unhideWhenUsed="1"/>
+    <w:lsdException w:name="toc 4" w:semiHidden="1" w:uiPriority="39" w:unhideWhenUsed="1"/>
+    <w:lsdException w:name="toc 5" w:semiHidden="1" w:uiPriority="39" w:unhideWhenUsed="1"/>
+    <w:lsdException w:name="toc 6" w:semiHidden="1" w:uiPriority="39" w:unhideWhenUsed="1"/>
+    <w:lsdException w:name="toc 7" w:semiHidden="1" w:uiPriority="39" w:unhideWhenUsed="1"/>
+    <w:lsdException w:name="toc 8" w:semiHidden="1" w:uiPriority="39" w:unhideWhenUsed="1"/>
+    <w:lsdException w:name="toc 9" w:semiHidden="1" w:uiPriority="39" w:unhideWhenUsed="1"/>
+    <w:lsdException w:name="Normal Indent" w:semiHidden="1" w:unhideWhenUsed="1"/>
+    <w:lsdException w:name="footnote text" w:semiHidden="1" w:unhideWhenUsed="1"/>
+    <w:lsdException w:name="annotation text" w:semiHidden="1" w:unhideWhenUsed="1"/>
+    <w:lsdException w:name="header" w:semiHidden="1" w:unhideWhenUsed="1"/>
+    <w:lsdException w:name="footer" w:semiHidden="1" w:unhideWhenUsed="1"/>
+    <w:lsdException w:name="index heading" w:semiHidden="1" w:unhideWhenUsed="1"/>
+    <w:lsdException w:name="caption" w:semiHidden="1" w:uiPriority="35" w:unhideWhenUsed="1" w:qFormat="1"/>
+    <w:lsdException w:name="table of figures" w:semiHidden="1" w:unhideWhenUsed="1"/>
+    <w:lsdException w:name="envelope address" w:semiHidden="1" w:unhideWhenUsed="1"/>
+    <w:lsdException w:name="envelope return" w:semiHidden="1" w:unhideWhenUsed="1"/>
+    <w:lsdException w:name="footnote reference" w:semiHidden="1" w:unhideWhenUsed="1"/>
+    <w:lsdException w:name="annotation reference" w:semiHidden="1" w:unhideWhenUsed="1"/>
+    <w:lsdException w:name="line number" w:semiHidden="1" w:unhideWhenUsed="1"/>
+    <w:lsdException w:name="page number" w:semiHidden="1" w:unhideWhenUsed="1"/>
+    <w:lsdException w:name="endnote reference" w:semiHidden="1" w:unhideWhenUsed="1"/>
+    <w:lsdException w:name="endnote text" w:semiHidden="1" w:unhideWhenUsed="1"/>
+    <w:lsdException w:name="table of authorities" w:semiHidden="1" w:unhideWhenUsed="1"/>
+    <w:lsdException w:name="macro" w:semiHidden="1" w:unhideWhenUsed="1"/>
+    <w:lsdException w:name="toa heading" w:semiHidden="1" w:unhideWhenUsed="1"/>
+    <w:lsdException w:name="List" w:semiHidden="1" w:unhideWhenUsed="1"/>
+    <w:lsdException w:name="List Bullet" w:semiHidden="1" w:unhideWhenUsed="1"/>
+    <w:lsdException w:name="List Number" w:semiHidden="1" w:unhideWhenUsed="1"/>
+    <w:lsdException w:name="List 2" w:semiHidden="1" w:unhideWhenUsed="1"/>
+    <w:lsdException w:name="List 3" w:semiHidden="1" w:unhideWhenUsed="1"/>
+    <w:lsdException w:name="List 4" w:semiHidden="1" w:unhideWhenUsed="1"/>
+    <w:lsdException w:name="List 5" w:semiHidden="1" w:unhideWhenUsed="1"/>
+    <w:lsdException w:name="List Bullet 2" w:semiHidden="1" w:unhideWhenUsed="1"/>
+    <w:lsdException w:name="List Bullet 3" w:semiHidden="1" w:unhideWhenUsed="1"/>
+    <w:lsdException w:name="List Bullet 4" w:semiHidden="1" w:unhideWhenUsed="1"/>
+    <w:lsdException w:name="List Bullet 5" w:semiHidden="1" w:unhideWhenUsed="1"/>
+    <w:lsdException w:name="List Number 2" w:semiHidden="1" w:unhideWhenUsed="1"/>
+    <w:lsdException w:name="List Number 3" w:semiHidden="1" w:unhideWhenUsed="1"/>
+    <w:lsdException w:name="List Number 4" w:semiHidden="1" w:unhideWhenUsed="1"/>
+    <w:lsdException w:name="List Number 5" w:semiHidden="1" w:unhideWhenUsed="1"/>
+    <w:lsdException w:name="Title" w:uiPriority="10" w:qFormat="1"/>
+    <w:lsdException w:name="Closing" w:semiHidden="1" w:unhideWhenUsed="1"/>
+    <w:lsdException w:name="Signature" w:semiHidden="1" w:unhideWhenUsed="1"/>
+    <w:lsdException w:name="Default Paragraph Font" w:semiHidden="1" w:uiPriority="1" w:unhideWhenUsed="1"/>
+    <w:lsdException w:name="Body Text" w:semiHidden="1" w:uiPriority="0" w:unhideWhenUsed="1"/>
+    <w:lsdException w:name="Body Text Indent" w:semiHidden="1" w:unhideWhenUsed="1"/>
+    <w:lsdException w:name="List Continue" w:semiHidden="1" w:unhideWhenUsed="1"/>
+    <w:lsdException w:name="List Continue 2" w:semiHidden="1" w:unhideWhenUsed="1"/>
+    <w:lsdException w:name="List Continue 3" w:semiHidden="1" w:unhideWhenUsed="1"/>
+    <w:lsdException w:name="List Continue 4" w:semiHidden="1" w:unhideWhenUsed="1"/>
+    <w:lsdException w:name="List Continue 5" w:semiHidden="1" w:unhideWhenUsed="1"/>
+    <w:lsdException w:name="Message Header" w:semiHidden="1" w:unhideWhenUsed="1"/>
+    <w:lsdException w:name="Subtitle" w:uiPriority="11" w:qFormat="1"/>
+    <w:lsdException w:name="Salutation" w:semiHidden="1" w:unhideWhenUsed="1"/>
+    <w:lsdException w:name="Date" w:semiHidden="1" w:unhideWhenUsed="1"/>
+    <w:lsdException w:name="Body Text First Indent" w:semiHidden="1" w:unhideWhenUsed="1"/>
+    <w:lsdException w:name="Body Text First Indent 2" w:semiHidden="1" w:unhideWhenUsed="1"/>
+    <w:lsdException w:name="Note Heading" w:semiHidden="1" w:unhideWhenUsed="1"/>
+    <w:lsdException w:name="Body Text 2" w:semiHidden="1" w:unhideWhenUsed="1"/>
+    <w:lsdException w:name="Body Text 3" w:semiHidden="1" w:unhideWhenUsed="1"/>
+    <w:lsdException w:name="Body Text Indent 2" w:semiHidden="1" w:unhideWhenUsed="1"/>
+    <w:lsdException w:name="Body Text Indent 3" w:semiHidden="1" w:unhideWhenUsed="1"/>
+    <w:lsdException w:name="Block Text" w:semiHidden="1" w:unhideWhenUsed="1"/>
+    <w:lsdException w:name="Hyperlink" w:semiHidden="1" w:unhideWhenUsed="1"/>
+    <w:lsdException w:name="FollowedHyperlink" w:semiHidden="1" w:unhideWhenUsed="1"/>
+    <w:lsdException w:name="Strong" w:uiPriority="22" w:qFormat="1"/>
+    <w:lsdException w:name="Emphasis" w:uiPriority="20" w:qFormat="1"/>
+    <w:lsdException w:name="Document Map" w:semiHidden="1" w:unhideWhenUsed="1"/>
+    <w:lsdException w:name="Plain Text" w:semiHidden="1" w:unhideWhenUsed="1"/>
+    <w:lsdException w:name="E-mail Signature" w:semiHidden="1" w:unhideWhenUsed="1"/>
+    <w:lsdException w:name="HTML Top of Form" w:semiHidden="1" w:unhideWhenUsed="1"/>
+    <w:lsdException w:name="HTML Bottom of Form" w:semiHidden="1" w:unhideWhenUsed="1"/>
+    <w:lsdException w:name="Normal (Web)" w:semiHidden="1" w:unhideWhenUsed="1"/>
+    <w:lsdException w:name="HTML Acronym" w:semiHidden="1" w:unhideWhenUsed="1"/>
+    <w:lsdException w:name="HTML Address" w:semiHidden="1" w:unhideWhenUsed="1"/>
+    <w:lsdException w:name="HTML Cite" w:semiHidden="1" w:unhideWhenUsed="1"/>
+    <w:lsdException w:name="HTML Code" w:semiHidden="1" w:unhideWhenUsed="1"/>
+    <w:lsdException w:name="HTML Definition" w:semiHidden="1" w:unhideWhenUsed="1"/>
+    <w:lsdException w:name="HTML Keyboard" w:semiHidden="1" w:unhideWhenUsed="1"/>
+    <w:lsdException w:name="HTML Preformatted" w:semiHidden="1" w:unhideWhenUsed="1"/>
+    <w:lsdException w:name="HTML Sample" w:semiHidden="1" w:unhideWhenUsed="1"/>
+    <w:lsdException w:name="HTML Typewriter" w:semiHidden="1" w:unhideWhenUsed="1"/>
+    <w:lsdException w:name="HTML Variable" w:semiHidden="1" w:unhideWhenUsed="1"/>
+    <w:lsdException w:name="Normal Table" w:semiHidden="1" w:unhideWhenUsed="1"/>
+    <w:lsdException w:name="annotation subject" w:semiHidden="1" w:unhideWhenUsed="1"/>
+    <w:lsdException w:name="No List" w:semiHidden="1" w:unhideWhenUsed="1"/>
+    <w:lsdException w:name="Outline List 1" w:semiHidden="1" w:unhideWhenUsed="1"/>
+    <w:lsdException w:name="Outline List 2" w:semiHidden="1" w:unhideWhenUsed="1"/>
+    <w:lsdException w:name="Outline List 3" w:semiHidden="1" w:unhideWhenUsed="1"/>
+    <w:lsdException w:name="Table Simple 1" w:semiHidden="1" w:unhideWhenUsed="1"/>
+    <w:lsdException w:name="Table Simple 2" w:semiHidden="1" w:unhideWhenUsed="1"/>
+    <w:lsdException w:name="Table Simple 3" w:semiHidden="1" w:unhideWhenUsed="1"/>
+    <w:lsdException w:name="Table Classic 1" w:semiHidden="1" w:unhideWhenUsed="1"/>
+    <w:lsdException w:name="Table Classic 2" w:semiHidden="1" w:unhideWhenUsed="1"/>
+    <w:lsdException w:name="Table Classic 3" w:semiHidden="1" w:unhideWhenUsed="1"/>
+    <w:lsdException w:name="Table Classic 4" w:semiHidden="1" w:unhideWhenUsed="1"/>
+    <w:lsdException w:name="Table Colorful 1" w:semiHidden="1" w:unhideWhenUsed="1"/>
+    <w:lsdException w:name="Table Colorful 2" w:semiHidden="1" w:unhideWhenUsed="1"/>
+    <w:lsdException w:name="Table Colorful 3" w:semiHidden="1" w:unhideWhenUsed="1"/>
+    <w:lsdException w:name="Table Columns 1" w:semiHidden="1" w:unhideWhenUsed="1"/>
+    <w:lsdException w:name="Table Columns 2" w:semiHidden="1" w:unhideWhenUsed="1"/>
+    <w:lsdException w:name="Table Columns 3" w:semiHidden="1" w:unhideWhenUsed="1"/>
+    <w:lsdException w:name="Table Columns 4" w:semiHidden="1" w:unhideWhenUsed="1"/>
+    <w:lsdException w:name="Table Columns 5" w:semiHidden="1" w:unhideWhenUsed="1"/>
+    <w:lsdException w:name="Table Grid 1" w:semiHidden="1" w:unhideWhenUsed="1"/>
+    <w:lsdException w:name="Table Grid 2" w:semiHidden="1" w:unhideWhenUsed="1"/>
+    <w:lsdException w:name="Table Grid 3" w:semiHidden="1" w:unhideWhenUsed="1"/>
+    <w:lsdException w:name="Table Grid 4" w:semiHidden="1" w:unhideWhenUsed="1"/>
+    <w:lsdException w:name="Table Grid 5" w:semiHidden="1" w:unhideWhenUsed="1"/>
+    <w:lsdException w:name="Table Grid 6" w:semiHidden="1" w:unhideWhenUsed="1"/>
+    <w:lsdException w:name="Table Grid 7" w:semiHidden="1" w:unhideWhenUsed="1"/>
+    <w:lsdException w:name="Table Grid 8" w:semiHidden="1" w:unhideWhenUsed="1"/>
+    <w:lsdException w:name="Table List 1" w:semiHidden="1" w:unhideWhenUsed="1"/>
+    <w:lsdException w:name="Table List 2" w:semiHidden="1" w:unhideWhenUsed="1"/>
+    <w:lsdException w:name="Table List 3" w:semiHidden="1" w:unhideWhenUsed="1"/>
+    <w:lsdException w:name="Table List 4" w:semiHidden="1" w:unhideWhenUsed="1"/>
+    <w:lsdException w:name="Table List 5" w:semiHidden="1" w:unhideWhenUsed="1"/>
+    <w:lsdException w:name="Table List 6" w:semiHidden="1" w:unhideWhenUsed="1"/>
+    <w:lsdException w:name="Table List 7" w:semiHidden="1" w:unhideWhenUsed="1"/>
+    <w:lsdException w:name="Table List 8" w:semiHidden="1" w:unhideWhenUsed="1"/>
+    <w:lsdException w:name="Table 3D effects 1" w:semiHidden="1" w:unhideWhenUsed="1"/>
+    <w:lsdException w:name="Table 3D effects 2" w:semiHidden="1" w:unhideWhenUsed="1"/>
+    <w:lsdException w:name="Table 3D effects 3" w:semiHidden="1" w:unhideWhenUsed="1"/>
+    <w:lsdException w:name="Table Contemporary" w:semiHidden="1" w:unhideWhenUsed="1"/>
+    <w:lsdException w:name="Table Elegant" w:semiHidden="1" w:unhideWhenUsed="1"/>
+    <w:lsdException w:name="Table Professional" w:semiHidden="1" w:unhideWhenUsed="1"/>
+    <w:lsdException w:name="Table Subtle 1" w:semiHidden="1" w:unhideWhenUsed="1"/>
+    <w:lsdException w:name="Table Subtle 2" w:semiHidden="1" w:unhideWhenUsed="1"/>
+    <w:lsdException w:name="Table Web 1" w:semiHidden="1" w:unhideWhenUsed="1"/>
+    <w:lsdException w:name="Table Web 2" w:semiHidden="1" w:unhideWhenUsed="1"/>
+    <w:lsdException w:name="Table Web 3" w:semiHidden="1" w:unhideWhenUsed="1"/>
+    <w:lsdException w:name="Balloon Text" w:semiHidden="1" w:unhideWhenUsed="1"/>
+    <w:lsdException w:name="Table Grid" w:uiPriority="39"/>
+    <w:lsdException w:name="Table Theme" w:semiHidden="1" w:unhideWhenUsed="1"/>
+    <w:lsdException w:name="Placeholder Text" w:semiHidden="1"/>
+    <w:lsdException w:name="No Spacing" w:uiPriority="1" w:qFormat="1"/>
     <w:lsdException w:name="Light Shading" w:uiPriority="60"/>
     <w:lsdException w:name="Light List" w:uiPriority="61"/>
     <w:lsdException w:name="Light Grid" w:uiPriority="62"/>
@@ -5947,10 +5978,10 @@
     <w:lsdException w:name="Medium Shading 1 Accent 1" w:uiPriority="63"/>
     <w:lsdException w:name="Medium Shading 2 Accent 1" w:uiPriority="64"/>
     <w:lsdException w:name="Medium List 1 Accent 1" w:uiPriority="65"/>
-    <w:lsdException w:name="Revision" w:unhideWhenUsed="0"/>
-    <w:lsdException w:name="List Paragraph" w:semiHidden="0" w:uiPriority="34" w:unhideWhenUsed="0" w:qFormat="1"/>
-    <w:lsdException w:name="Quote" w:semiHidden="0" w:uiPriority="29" w:unhideWhenUsed="0" w:qFormat="1"/>
-    <w:lsdException w:name="Intense Quote" w:semiHidden="0" w:uiPriority="30" w:unhideWhenUsed="0" w:qFormat="1"/>
+    <w:lsdException w:name="Revision" w:semiHidden="1"/>
+    <w:lsdException w:name="List Paragraph" w:uiPriority="34" w:qFormat="1"/>
+    <w:lsdException w:name="Quote" w:uiPriority="29" w:qFormat="1"/>
+    <w:lsdException w:name="Intense Quote" w:uiPriority="30" w:qFormat="1"/>
     <w:lsdException w:name="Medium List 2 Accent 1" w:uiPriority="66"/>
     <w:lsdException w:name="Medium Grid 1 Accent 1" w:uiPriority="67"/>
     <w:lsdException w:name="Medium Grid 2 Accent 1" w:uiPriority="68"/>
@@ -6029,13 +6060,117 @@
     <w:lsdException w:name="Colorful Shading Accent 6" w:uiPriority="71"/>
     <w:lsdException w:name="Colorful List Accent 6" w:uiPriority="72"/>
     <w:lsdException w:name="Colorful Grid Accent 6" w:uiPriority="73"/>
-    <w:lsdException w:name="Subtle Emphasis" w:semiHidden="0" w:uiPriority="19" w:unhideWhenUsed="0" w:qFormat="1"/>
-    <w:lsdException w:name="Intense Emphasis" w:semiHidden="0" w:uiPriority="21" w:unhideWhenUsed="0" w:qFormat="1"/>
-    <w:lsdException w:name="Subtle Reference" w:semiHidden="0" w:uiPriority="31" w:unhideWhenUsed="0" w:qFormat="1"/>
-    <w:lsdException w:name="Intense Reference" w:semiHidden="0" w:uiPriority="32" w:unhideWhenUsed="0" w:qFormat="1"/>
-    <w:lsdException w:name="Book Title" w:semiHidden="0" w:uiPriority="33" w:unhideWhenUsed="0" w:qFormat="1"/>
-    <w:lsdException w:name="Bibliography" w:uiPriority="37"/>
-    <w:lsdException w:name="TOC Heading" w:uiPriority="39" w:qFormat="1"/>
+    <w:lsdException w:name="Subtle Emphasis" w:uiPriority="19" w:qFormat="1"/>
+    <w:lsdException w:name="Intense Emphasis" w:uiPriority="21" w:qFormat="1"/>
+    <w:lsdException w:name="Subtle Reference" w:uiPriority="31" w:qFormat="1"/>
+    <w:lsdException w:name="Intense Reference" w:uiPriority="32" w:qFormat="1"/>
+    <w:lsdException w:name="Book Title" w:uiPriority="33" w:qFormat="1"/>
+    <w:lsdException w:name="Bibliography" w:semiHidden="1" w:uiPriority="37" w:unhideWhenUsed="1"/>
+    <w:lsdException w:name="TOC Heading" w:semiHidden="1" w:uiPriority="39" w:unhideWhenUsed="1" w:qFormat="1"/>
+    <w:lsdException w:name="Plain Table 1" w:uiPriority="41"/>
+    <w:lsdException w:name="Plain Table 2" w:uiPriority="42"/>
+    <w:lsdException w:name="Plain Table 3" w:uiPriority="43"/>
+    <w:lsdException w:name="Plain Table 4" w:uiPriority="44"/>
+    <w:lsdException w:name="Plain Table 5" w:uiPriority="45"/>
+    <w:lsdException w:name="Grid Table Light" w:uiPriority="40"/>
+    <w:lsdException w:name="Grid Table 1 Light" w:uiPriority="46"/>
+    <w:lsdException w:name="Grid Table 2" w:uiPriority="47"/>
+    <w:lsdException w:name="Grid Table 3" w:uiPriority="48"/>
+    <w:lsdException w:name="Grid Table 4" w:uiPriority="49"/>
+    <w:lsdException w:name="Grid Table 5 Dark" w:uiPriority="50"/>
+    <w:lsdException w:name="Grid Table 6 Colorful" w:uiPriority="51"/>
+    <w:lsdException w:name="Grid Table 7 Colorful" w:uiPriority="52"/>
+    <w:lsdException w:name="Grid Table 1 Light Accent 1" w:uiPriority="46"/>
+    <w:lsdException w:name="Grid Table 2 Accent 1" w:uiPriority="47"/>
+    <w:lsdException w:name="Grid Table 3 Accent 1" w:uiPriority="48"/>
+    <w:lsdException w:name="Grid Table 4 Accent 1" w:uiPriority="49"/>
+    <w:lsdException w:name="Grid Table 5 Dark Accent 1" w:uiPriority="50"/>
+    <w:lsdException w:name="Grid Table 6 Colorful Accent 1" w:uiPriority="51"/>
+    <w:lsdException w:name="Grid Table 7 Colorful Accent 1" w:uiPriority="52"/>
+    <w:lsdException w:name="Grid Table 1 Light Accent 2" w:uiPriority="46"/>
+    <w:lsdException w:name="Grid Table 2 Accent 2" w:uiPriority="47"/>
+    <w:lsdException w:name="Grid Table 3 Accent 2" w:uiPriority="48"/>
+    <w:lsdException w:name="Grid Table 4 Accent 2" w:uiPriority="49"/>
+    <w:lsdException w:name="Grid Table 5 Dark Accent 2" w:uiPriority="50"/>
+    <w:lsdException w:name="Grid Table 6 Colorful Accent 2" w:uiPriority="51"/>
+    <w:lsdException w:name="Grid Table 7 Colorful Accent 2" w:uiPriority="52"/>
+    <w:lsdException w:name="Grid Table 1 Light Accent 3" w:uiPriority="46"/>
+    <w:lsdException w:name="Grid Table 2 Accent 3" w:uiPriority="47"/>
+    <w:lsdException w:name="Grid Table 3 Accent 3" w:uiPriority="48"/>
+    <w:lsdException w:name="Grid Table 4 Accent 3" w:uiPriority="49"/>
+    <w:lsdException w:name="Grid Table 5 Dark Accent 3" w:uiPriority="50"/>
+    <w:lsdException w:name="Grid Table 6 Colorful Accent 3" w:uiPriority="51"/>
+    <w:lsdException w:name="Grid Table 7 Colorful Accent 3" w:uiPriority="52"/>
+    <w:lsdException w:name="Grid Table 1 Light Accent 4" w:uiPriority="46"/>
+    <w:lsdException w:name="Grid Table 2 Accent 4" w:uiPriority="47"/>
+    <w:lsdException w:name="Grid Table 3 Accent 4" w:uiPriority="48"/>
+    <w:lsdException w:name="Grid Table 4 Accent 4" w:uiPriority="49"/>
+    <w:lsdException w:name="Grid Table 5 Dark Accent 4" w:uiPriority="50"/>
+    <w:lsdException w:name="Grid Table 6 Colorful Accent 4" w:uiPriority="51"/>
+    <w:lsdException w:name="Grid Table 7 Colorful Accent 4" w:uiPriority="52"/>
+    <w:lsdException w:name="Grid Table 1 Light Accent 5" w:uiPriority="46"/>
+    <w:lsdException w:name="Grid Table 2 Accent 5" w:uiPriority="47"/>
+    <w:lsdException w:name="Grid Table 3 Accent 5" w:uiPriority="48"/>
+    <w:lsdException w:name="Grid Table 4 Accent 5" w:uiPriority="49"/>
+    <w:lsdException w:name="Grid Table 5 Dark Accent 5" w:uiPriority="50"/>
+    <w:lsdException w:name="Grid Table 6 Colorful Accent 5" w:uiPriority="51"/>
+    <w:lsdException w:name="Grid Table 7 Colorful Accent 5" w:uiPriority="52"/>
+    <w:lsdException w:name="Grid Table 1 Light Accent 6" w:uiPriority="46"/>
+    <w:lsdException w:name="Grid Table 2 Accent 6" w:uiPriority="47"/>
+    <w:lsdException w:name="Grid Table 3 Accent 6" w:uiPriority="48"/>
+    <w:lsdException w:name="Grid Table 4 Accent 6" w:uiPriority="49"/>
+    <w:lsdException w:name="Grid Table 5 Dark Accent 6" w:uiPriority="50"/>
+    <w:lsdException w:name="Grid Table 6 Colorful Accent 6" w:uiPriority="51"/>
+    <w:lsdException w:name="Grid Table 7 Colorful Accent 6" w:uiPriority="52"/>
+    <w:lsdException w:name="List Table 1 Light" w:uiPriority="46"/>
+    <w:lsdException w:name="List Table 2" w:uiPriority="47"/>
+    <w:lsdException w:name="List Table 3" w:uiPriority="48"/>
+    <w:lsdException w:name="List Table 4" w:uiPriority="49"/>
+    <w:lsdException w:name="List Table 5 Dark" w:uiPriority="50"/>
+    <w:lsdException w:name="List Table 6 Colorful" w:uiPriority="51"/>
+    <w:lsdException w:name="List Table 7 Colorful" w:uiPriority="52"/>
+    <w:lsdException w:name="List Table 1 Light Accent 1" w:uiPriority="46"/>
+    <w:lsdException w:name="List Table 2 Accent 1" w:uiPriority="47"/>
+    <w:lsdException w:name="List Table 3 Accent 1" w:uiPriority="48"/>
+    <w:lsdException w:name="List Table 4 Accent 1" w:uiPriority="49"/>
+    <w:lsdException w:name="List Table 5 Dark Accent 1" w:uiPriority="50"/>
+    <w:lsdException w:name="List Table 6 Colorful Accent 1" w:uiPriority="51"/>
+    <w:lsdException w:name="List Table 7 Colorful Accent 1" w:uiPriority="52"/>
+    <w:lsdException w:name="List Table 1 Light Accent 2" w:uiPriority="46"/>
+    <w:lsdException w:name="List Table 2 Accent 2" w:uiPriority="47"/>
+    <w:lsdException w:name="List Table 3 Accent 2" w:uiPriority="48"/>
+    <w:lsdException w:name="List Table 4 Accent 2" w:uiPriority="49"/>
+    <w:lsdException w:name="List Table 5 Dark Accent 2" w:uiPriority="50"/>
+    <w:lsdException w:name="List Table 6 Colorful Accent 2" w:uiPriority="51"/>
+    <w:lsdException w:name="List Table 7 Colorful Accent 2" w:uiPriority="52"/>
+    <w:lsdException w:name="List Table 1 Light Accent 3" w:uiPriority="46"/>
+    <w:lsdException w:name="List Table 2 Accent 3" w:uiPriority="47"/>
+    <w:lsdException w:name="List Table 3 Accent 3" w:uiPriority="48"/>
+    <w:lsdException w:name="List Table 4 Accent 3" w:uiPriority="49"/>
+    <w:lsdException w:name="List Table 5 Dark Accent 3" w:uiPriority="50"/>
+    <w:lsdException w:name="List Table 6 Colorful Accent 3" w:uiPriority="51"/>
+    <w:lsdException w:name="List Table 7 Colorful Accent 3" w:uiPriority="52"/>
+    <w:lsdException w:name="List Table 1 Light Accent 4" w:uiPriority="46"/>
+    <w:lsdException w:name="List Table 2 Accent 4" w:uiPriority="47"/>
+    <w:lsdException w:name="List Table 3 Accent 4" w:uiPriority="48"/>
+    <w:lsdException w:name="List Table 4 Accent 4" w:uiPriority="49"/>
+    <w:lsdException w:name="List Table 5 Dark Accent 4" w:uiPriority="50"/>
+    <w:lsdException w:name="List Table 6 Colorful Accent 4" w:uiPriority="51"/>
+    <w:lsdException w:name="List Table 7 Colorful Accent 4" w:uiPriority="52"/>
+    <w:lsdException w:name="List Table 1 Light Accent 5" w:uiPriority="46"/>
+    <w:lsdException w:name="List Table 2 Accent 5" w:uiPriority="47"/>
+    <w:lsdException w:name="List Table 3 Accent 5" w:uiPriority="48"/>
+    <w:lsdException w:name="List Table 4 Accent 5" w:uiPriority="49"/>
+    <w:lsdException w:name="List Table 5 Dark Accent 5" w:uiPriority="50"/>
+    <w:lsdException w:name="List Table 6 Colorful Accent 5" w:uiPriority="51"/>
+    <w:lsdException w:name="List Table 7 Colorful Accent 5" w:uiPriority="52"/>
+    <w:lsdException w:name="List Table 1 Light Accent 6" w:uiPriority="46"/>
+    <w:lsdException w:name="List Table 2 Accent 6" w:uiPriority="47"/>
+    <w:lsdException w:name="List Table 3 Accent 6" w:uiPriority="48"/>
+    <w:lsdException w:name="List Table 4 Accent 6" w:uiPriority="49"/>
+    <w:lsdException w:name="List Table 5 Dark Accent 6" w:uiPriority="50"/>
+    <w:lsdException w:name="List Table 6 Colorful Accent 6" w:uiPriority="51"/>
+    <w:lsdException w:name="List Table 7 Colorful Accent 6" w:uiPriority="52"/>
   </w:latentStyles>
   <w:style w:type="paragraph" w:default="1" w:styleId="Normal">
     <w:name w:val="Normal"/>
@@ -6638,7 +6773,7 @@
 </file>
 
 <file path=customXml/itemProps1.xml><?xml version="1.0" encoding="utf-8"?>
-<ds:datastoreItem xmlns:ds="http://schemas.openxmlformats.org/officeDocument/2006/customXml" ds:itemID="{7357E73A-5719-4ED8-BC48-9A402251C80C}">
+<ds:datastoreItem xmlns:ds="http://schemas.openxmlformats.org/officeDocument/2006/customXml" ds:itemID="{DE89C99B-D243-4D9B-8C37-59833F3D4B4D}">
   <ds:schemaRefs>
     <ds:schemaRef ds:uri="http://schemas.openxmlformats.org/officeDocument/2006/bibliography"/>
   </ds:schemaRefs>

</xml_diff>